<commit_message>
Improved shapes handout courtesty of Jeremy
</commit_message>
<xml_diff>
--- a/CourseMaterials/02_scratch/01_shapes/shapes.docx
+++ b/CourseMaterials/02_scratch/01_shapes/shapes.docx
@@ -446,156 +446,23 @@
           <w:rFonts w:ascii="Garamond" w:hAnsi="Garamond"/>
           <w:color w:val="000000"/>
         </w:rPr>
-        <w:t>In the initialization:</w:t>
-      </w:r>
-    </w:p>
-    <w:p>
-      <w:pPr>
-        <w:pStyle w:val="Standard"/>
-        <w:numPr>
-          <w:ilvl w:val="1"/>
-          <w:numId w:val="5"/>
-        </w:numPr>
-        <w:rPr>
-          <w:rFonts w:ascii="Garamond" w:hAnsi="Garamond"/>
-          <w:color w:val="000000"/>
-        </w:rPr>
-      </w:pPr>
-      <w:r>
-        <w:rPr>
-          <w:rFonts w:ascii="Garamond" w:hAnsi="Garamond"/>
-          <w:color w:val="000000"/>
-        </w:rPr>
-        <w:t xml:space="preserve">We use the </w:t>
-      </w:r>
-      <w:r>
-        <w:rPr>
-          <w:rFonts w:ascii="Menlo" w:hAnsi="Menlo" w:cs="Menlo"/>
-          <w:color w:val="000000"/>
-          <w:highlight w:val="lightGray"/>
-        </w:rPr>
-        <w:t>go to x, y</w:t>
-      </w:r>
-      <w:r>
-        <w:rPr>
-          <w:rFonts w:ascii="Menlo" w:hAnsi="Menlo" w:cs="Menlo"/>
-          <w:color w:val="000000"/>
-        </w:rPr>
-        <w:t xml:space="preserve"> </w:t>
-      </w:r>
-      <w:r>
-        <w:rPr>
-          <w:rFonts w:ascii="Garamond" w:hAnsi="Garamond"/>
-          <w:color w:val="000000"/>
-        </w:rPr>
-        <w:t>block from the motion tab to set our initial position</w:t>
-      </w:r>
-    </w:p>
-    <w:p>
-      <w:pPr>
-        <w:pStyle w:val="Standard"/>
-        <w:numPr>
-          <w:ilvl w:val="1"/>
-          <w:numId w:val="5"/>
-        </w:numPr>
-        <w:rPr>
-          <w:rFonts w:ascii="Garamond" w:hAnsi="Garamond"/>
-          <w:color w:val="000000"/>
-        </w:rPr>
-      </w:pPr>
-      <w:r>
-        <w:rPr>
-          <w:rFonts w:ascii="Garamond" w:hAnsi="Garamond"/>
-          <w:color w:val="000000"/>
-        </w:rPr>
-        <w:t>We</w:t>
-      </w:r>
-      <w:r>
-        <w:rPr>
-          <w:rFonts w:ascii="Garamond" w:hAnsi="Garamond"/>
-          <w:color w:val="000000"/>
-        </w:rPr>
-        <w:t xml:space="preserve"> use the </w:t>
-      </w:r>
-      <w:r>
-        <w:rPr>
-          <w:rFonts w:ascii="Menlo" w:hAnsi="Menlo" w:cs="Menlo"/>
-          <w:color w:val="000000"/>
-          <w:highlight w:val="lightGray"/>
-        </w:rPr>
-        <w:t>erase all</w:t>
-      </w:r>
-      <w:r>
-        <w:rPr>
-          <w:rFonts w:ascii="Garamond" w:hAnsi="Garamond"/>
-          <w:color w:val="000000"/>
-          <w:sz w:val="20"/>
-          <w:szCs w:val="20"/>
-        </w:rPr>
-        <w:t xml:space="preserve"> </w:t>
-      </w:r>
-      <w:r>
-        <w:rPr>
-          <w:rFonts w:ascii="Garamond" w:hAnsi="Garamond"/>
-          <w:color w:val="000000"/>
-        </w:rPr>
-        <w:t xml:space="preserve">block </w:t>
-      </w:r>
-      <w:r>
-        <w:rPr>
-          <w:rFonts w:ascii="Garamond" w:hAnsi="Garamond"/>
-          <w:color w:val="000000"/>
-        </w:rPr>
-        <w:t>from</w:t>
-      </w:r>
-      <w:r>
-        <w:rPr>
-          <w:rFonts w:ascii="Garamond" w:hAnsi="Garamond"/>
-          <w:color w:val="000000"/>
-        </w:rPr>
-        <w:t xml:space="preserve"> the pen tab</w:t>
-      </w:r>
-      <w:r>
-        <w:rPr>
-          <w:rFonts w:ascii="Garamond" w:hAnsi="Garamond"/>
-          <w:color w:val="000000"/>
-        </w:rPr>
-        <w:t xml:space="preserve"> to clear the screen</w:t>
-      </w:r>
-    </w:p>
-    <w:p>
-      <w:pPr>
-        <w:pStyle w:val="Standard"/>
-        <w:numPr>
-          <w:ilvl w:val="1"/>
-          <w:numId w:val="5"/>
-        </w:numPr>
-        <w:rPr>
-          <w:rFonts w:ascii="Garamond" w:hAnsi="Garamond"/>
-          <w:color w:val="000000"/>
-        </w:rPr>
-      </w:pPr>
-      <w:r>
-        <w:rPr>
-          <w:rFonts w:ascii="Garamond" w:hAnsi="Garamond"/>
-          <w:color w:val="000000"/>
-        </w:rPr>
-        <w:t xml:space="preserve">We use the </w:t>
-      </w:r>
-      <w:r>
-        <w:rPr>
-          <w:rFonts w:ascii="Menlo" w:hAnsi="Menlo" w:cs="Menlo"/>
-          <w:color w:val="000000"/>
-          <w:highlight w:val="lightGray"/>
-        </w:rPr>
-        <w:t>pen down</w:t>
-      </w:r>
-      <w:r>
-        <w:rPr>
-          <w:rFonts w:ascii="Garamond" w:hAnsi="Garamond"/>
-          <w:color w:val="000000"/>
-        </w:rPr>
-        <w:t xml:space="preserve"> block from the pen tab to lower the pen</w:t>
+        <w:t>We have a good “</w:t>
+      </w:r>
+      <w:proofErr w:type="gramStart"/>
+      <w:r>
+        <w:rPr>
+          <w:rFonts w:ascii="Garamond" w:hAnsi="Garamond"/>
+          <w:color w:val="000000"/>
+        </w:rPr>
+        <w:t>initialization</w:t>
+      </w:r>
+      <w:proofErr w:type="gramEnd"/>
+      <w:r>
+        <w:rPr>
+          <w:rFonts w:ascii="Garamond" w:hAnsi="Garamond"/>
+          <w:color w:val="000000"/>
+        </w:rPr>
+        <w:t>”</w:t>
       </w:r>
     </w:p>
     <w:p>
@@ -615,27 +482,28 @@
           <w:rFonts w:ascii="Garamond" w:hAnsi="Garamond"/>
           <w:color w:val="000000"/>
         </w:rPr>
-        <w:t>In the “game loop”</w:t>
-      </w:r>
-    </w:p>
-    <w:p>
-      <w:pPr>
-        <w:pStyle w:val="Standard"/>
-        <w:numPr>
-          <w:ilvl w:val="1"/>
-          <w:numId w:val="5"/>
-        </w:numPr>
-        <w:rPr>
-          <w:rFonts w:ascii="Garamond" w:hAnsi="Garamond"/>
-          <w:color w:val="000000"/>
-        </w:rPr>
-      </w:pPr>
-      <w:r>
-        <w:rPr>
-          <w:rFonts w:ascii="Garamond" w:hAnsi="Garamond"/>
-          <w:color w:val="000000"/>
-        </w:rPr>
-        <w:t>We only use the “movement” bit of the game loop</w:t>
+        <w:t>In the “loop”</w:t>
+      </w:r>
+      <w:r>
+        <w:rPr>
+          <w:rFonts w:ascii="Garamond" w:hAnsi="Garamond"/>
+          <w:color w:val="000000"/>
+        </w:rPr>
+        <w:t xml:space="preserve"> we only </w:t>
+      </w:r>
+      <w:r>
+        <w:rPr>
+          <w:rFonts w:ascii="Garamond" w:hAnsi="Garamond"/>
+          <w:color w:val="000000"/>
+        </w:rPr>
+        <w:t>do</w:t>
+      </w:r>
+      <w:r>
+        <w:rPr>
+          <w:rFonts w:ascii="Garamond" w:hAnsi="Garamond"/>
+          <w:color w:val="000000"/>
+        </w:rPr>
+        <w:t xml:space="preserve"> simple moves and turns</w:t>
       </w:r>
     </w:p>
     <w:p>
@@ -644,7 +512,6 @@
         <w:pBdr>
           <w:bottom w:val="thinThickThinMediumGap" w:sz="18" w:space="1" w:color="auto"/>
         </w:pBdr>
-        <w:jc w:val="center"/>
         <w:rPr>
           <w:rFonts w:ascii="Garamond" w:hAnsi="Garamond"/>
           <w:color w:val="000000"/>
@@ -742,7 +609,108 @@
           <w:rFonts w:ascii="Garamond" w:hAnsi="Garamond"/>
           <w:color w:val="000000"/>
         </w:rPr>
-        <w:t>try to draw the following shapes:</w:t>
+        <w:t>try to draw the following shapes</w:t>
+      </w:r>
+      <w:r>
+        <w:rPr>
+          <w:rFonts w:ascii="Garamond" w:hAnsi="Garamond"/>
+          <w:color w:val="000000"/>
+        </w:rPr>
+        <w:t xml:space="preserve"> below. </w:t>
+      </w:r>
+      <w:r>
+        <w:rPr>
+          <w:rFonts w:ascii="Garamond" w:hAnsi="Garamond"/>
+          <w:color w:val="000000"/>
+        </w:rPr>
+        <w:t xml:space="preserve">Each time you complete a shape, remove </w:t>
+      </w:r>
+      <w:proofErr w:type="gramStart"/>
+      <w:r>
+        <w:rPr>
+          <w:rFonts w:ascii="Garamond" w:hAnsi="Garamond"/>
+          <w:color w:val="000000"/>
+        </w:rPr>
+        <w:t>the</w:t>
+      </w:r>
+      <w:r>
+        <w:rPr>
+          <w:rFonts w:ascii="Garamond" w:hAnsi="Garamond"/>
+          <w:color w:val="000000"/>
+          <w:sz w:val="20"/>
+          <w:szCs w:val="20"/>
+        </w:rPr>
+        <w:t xml:space="preserve"> </w:t>
+      </w:r>
+      <w:r>
+        <w:rPr>
+          <w:rFonts w:ascii="Menlo" w:hAnsi="Menlo" w:cs="Menlo"/>
+          <w:color w:val="000000"/>
+          <w:highlight w:val="lightGray"/>
+        </w:rPr>
+        <w:t>when</w:t>
+      </w:r>
+      <w:proofErr w:type="gramEnd"/>
+      <w:r>
+        <w:rPr>
+          <w:rFonts w:ascii="Menlo" w:hAnsi="Menlo" w:cs="Menlo"/>
+          <w:color w:val="000000"/>
+          <w:highlight w:val="lightGray"/>
+        </w:rPr>
+        <w:t xml:space="preserve"> flag clicked</w:t>
+      </w:r>
+      <w:r>
+        <w:rPr>
+          <w:rFonts w:ascii="Garamond" w:hAnsi="Garamond"/>
+          <w:color w:val="000000"/>
+          <w:sz w:val="20"/>
+          <w:szCs w:val="20"/>
+        </w:rPr>
+        <w:t xml:space="preserve"> </w:t>
+      </w:r>
+      <w:r>
+        <w:rPr>
+          <w:rFonts w:ascii="Garamond" w:hAnsi="Garamond"/>
+          <w:color w:val="000000"/>
+        </w:rPr>
+        <w:t xml:space="preserve">block but </w:t>
+      </w:r>
+      <w:r>
+        <w:rPr>
+          <w:rFonts w:ascii="Garamond" w:hAnsi="Garamond"/>
+          <w:b/>
+          <w:bCs/>
+          <w:color w:val="000000"/>
+        </w:rPr>
+        <w:t>keep the rest of the code somewhere on the side</w:t>
+      </w:r>
+      <w:r>
+        <w:rPr>
+          <w:rFonts w:ascii="Garamond" w:hAnsi="Garamond"/>
+          <w:color w:val="000000"/>
+        </w:rPr>
+        <w:t xml:space="preserve">. This means the code is still there for reference but won't run. Once you have all </w:t>
+      </w:r>
+      <w:r>
+        <w:rPr>
+          <w:rFonts w:ascii="Garamond" w:hAnsi="Garamond"/>
+          <w:color w:val="000000"/>
+        </w:rPr>
+        <w:t>six</w:t>
+      </w:r>
+      <w:r>
+        <w:rPr>
+          <w:rFonts w:ascii="Garamond" w:hAnsi="Garamond"/>
+          <w:color w:val="000000"/>
+        </w:rPr>
+        <w:t xml:space="preserve"> shapes, save the project as “NAME's Shapes” and </w:t>
+      </w:r>
+      <w:r>
+        <w:rPr>
+          <w:rFonts w:ascii="Garamond" w:hAnsi="Garamond"/>
+          <w:color w:val="000000"/>
+        </w:rPr>
+        <w:t>share it.</w:t>
       </w:r>
     </w:p>
     <w:p>
@@ -787,13 +755,16 @@
         </w:rPr>
         <w:t>riangle</w:t>
       </w:r>
-      <w:r>
-        <w:rPr>
-          <w:rFonts w:ascii="Garamond" w:hAnsi="Garamond"/>
-          <w:color w:val="000000"/>
-        </w:rPr>
-        <w:t xml:space="preserve"> (10 pts)</w:t>
-      </w:r>
+    </w:p>
+    <w:p>
+      <w:pPr>
+        <w:pStyle w:val="Standard"/>
+        <w:ind w:left="1080"/>
+        <w:rPr>
+          <w:rFonts w:ascii="Garamond" w:hAnsi="Garamond"/>
+          <w:color w:val="000000"/>
+        </w:rPr>
+      </w:pPr>
     </w:p>
     <w:p>
       <w:pPr>
@@ -814,20 +785,22 @@
         </w:rPr>
         <w:t>Pentagon</w:t>
       </w:r>
-      <w:r>
-        <w:rPr>
-          <w:rFonts w:ascii="Garamond" w:hAnsi="Garamond"/>
-          <w:color w:val="000000"/>
-        </w:rPr>
-        <w:t xml:space="preserve"> (10 pts)</w:t>
-      </w:r>
+    </w:p>
+    <w:p>
+      <w:pPr>
+        <w:pStyle w:val="Standard"/>
+        <w:rPr>
+          <w:rFonts w:ascii="Garamond" w:hAnsi="Garamond"/>
+          <w:color w:val="000000"/>
+        </w:rPr>
+      </w:pPr>
     </w:p>
     <w:p>
       <w:pPr>
         <w:pStyle w:val="Standard"/>
         <w:numPr>
           <w:ilvl w:val="1"/>
-          <w:numId w:val="2"/>
+          <w:numId w:val="1"/>
         </w:numPr>
         <w:rPr>
           <w:rFonts w:ascii="Garamond" w:hAnsi="Garamond"/>
@@ -841,20 +814,22 @@
         </w:rPr>
         <w:t>Hexagon</w:t>
       </w:r>
-      <w:r>
-        <w:rPr>
-          <w:rFonts w:ascii="Garamond" w:hAnsi="Garamond"/>
-          <w:color w:val="000000"/>
-        </w:rPr>
-        <w:t xml:space="preserve"> (20 pts)</w:t>
-      </w:r>
+    </w:p>
+    <w:p>
+      <w:pPr>
+        <w:pStyle w:val="Standard"/>
+        <w:rPr>
+          <w:rFonts w:ascii="Garamond" w:hAnsi="Garamond"/>
+          <w:color w:val="000000"/>
+        </w:rPr>
+      </w:pPr>
     </w:p>
     <w:p>
       <w:pPr>
         <w:pStyle w:val="Standard"/>
         <w:numPr>
           <w:ilvl w:val="1"/>
-          <w:numId w:val="3"/>
+          <w:numId w:val="1"/>
         </w:numPr>
         <w:rPr>
           <w:rFonts w:ascii="Garamond" w:hAnsi="Garamond"/>
@@ -868,20 +843,22 @@
         </w:rPr>
         <w:t>Octagon</w:t>
       </w:r>
-      <w:r>
-        <w:rPr>
-          <w:rFonts w:ascii="Garamond" w:hAnsi="Garamond"/>
-          <w:color w:val="000000"/>
-        </w:rPr>
-        <w:t xml:space="preserve"> (20 pts)</w:t>
-      </w:r>
+    </w:p>
+    <w:p>
+      <w:pPr>
+        <w:pStyle w:val="Standard"/>
+        <w:rPr>
+          <w:rFonts w:ascii="Garamond" w:hAnsi="Garamond"/>
+          <w:color w:val="000000"/>
+        </w:rPr>
+      </w:pPr>
     </w:p>
     <w:p>
       <w:pPr>
         <w:pStyle w:val="Standard"/>
         <w:numPr>
           <w:ilvl w:val="1"/>
-          <w:numId w:val="4"/>
+          <w:numId w:val="1"/>
         </w:numPr>
         <w:rPr>
           <w:rFonts w:ascii="Garamond" w:hAnsi="Garamond"/>
@@ -909,20 +886,22 @@
         </w:rPr>
         <w:t>tar</w:t>
       </w:r>
-      <w:r>
-        <w:rPr>
-          <w:rFonts w:ascii="Garamond" w:hAnsi="Garamond"/>
-          <w:color w:val="000000"/>
-        </w:rPr>
-        <w:t xml:space="preserve"> (20 pts)</w:t>
-      </w:r>
+    </w:p>
+    <w:p>
+      <w:pPr>
+        <w:pStyle w:val="Standard"/>
+        <w:rPr>
+          <w:rFonts w:ascii="Garamond" w:hAnsi="Garamond"/>
+          <w:color w:val="000000"/>
+        </w:rPr>
+      </w:pPr>
     </w:p>
     <w:p>
       <w:pPr>
         <w:pStyle w:val="Standard"/>
         <w:numPr>
           <w:ilvl w:val="1"/>
-          <w:numId w:val="4"/>
+          <w:numId w:val="1"/>
         </w:numPr>
         <w:rPr>
           <w:rFonts w:ascii="Garamond" w:hAnsi="Garamond"/>
@@ -956,127 +935,51 @@
           <w:rFonts w:ascii="Garamond" w:hAnsi="Garamond"/>
           <w:color w:val="000000"/>
         </w:rPr>
-        <w:t xml:space="preserve"> loop in it</w:t>
-      </w:r>
-      <w:r>
-        <w:rPr>
-          <w:rFonts w:ascii="Garamond" w:hAnsi="Garamond"/>
-          <w:color w:val="000000"/>
-        </w:rPr>
-        <w:t xml:space="preserve"> (20 pts)</w:t>
-      </w:r>
-    </w:p>
-    <w:p>
-      <w:pPr>
-        <w:pStyle w:val="Standard"/>
-        <w:rPr>
-          <w:rFonts w:ascii="Garamond" w:hAnsi="Garamond"/>
-          <w:color w:val="000000"/>
-        </w:rPr>
-      </w:pPr>
-    </w:p>
-    <w:p>
-      <w:pPr>
-        <w:pStyle w:val="Standard"/>
-        <w:rPr>
-          <w:rFonts w:ascii="Garamond" w:hAnsi="Garamond"/>
-          <w:color w:val="000000"/>
-        </w:rPr>
-      </w:pPr>
-      <w:r>
-        <w:rPr>
-          <w:rFonts w:ascii="Garamond" w:hAnsi="Garamond"/>
-          <w:color w:val="000000"/>
-        </w:rPr>
-        <w:t>Each time you complete a shape, remove the</w:t>
-      </w:r>
-      <w:r>
-        <w:rPr>
-          <w:rFonts w:ascii="Garamond" w:hAnsi="Garamond"/>
-          <w:color w:val="000000"/>
-          <w:sz w:val="20"/>
-          <w:szCs w:val="20"/>
-        </w:rPr>
-        <w:t xml:space="preserve"> </w:t>
-      </w:r>
-      <w:r>
-        <w:rPr>
-          <w:rFonts w:ascii="Menlo" w:hAnsi="Menlo" w:cs="Menlo"/>
-          <w:color w:val="000000"/>
-          <w:highlight w:val="lightGray"/>
-        </w:rPr>
-        <w:t xml:space="preserve">when </w:t>
-      </w:r>
-      <w:r>
-        <w:rPr>
-          <w:rFonts w:ascii="Menlo" w:hAnsi="Menlo" w:cs="Menlo"/>
-          <w:color w:val="000000"/>
-          <w:highlight w:val="lightGray"/>
-        </w:rPr>
-        <w:t>flag</w:t>
-      </w:r>
-      <w:r>
-        <w:rPr>
-          <w:rFonts w:ascii="Menlo" w:hAnsi="Menlo" w:cs="Menlo"/>
-          <w:color w:val="000000"/>
-          <w:highlight w:val="lightGray"/>
-        </w:rPr>
-        <w:t xml:space="preserve"> clicked</w:t>
-      </w:r>
-      <w:r>
-        <w:rPr>
-          <w:rFonts w:ascii="Garamond" w:hAnsi="Garamond"/>
-          <w:color w:val="000000"/>
-          <w:sz w:val="20"/>
-          <w:szCs w:val="20"/>
-        </w:rPr>
-        <w:t xml:space="preserve"> </w:t>
-      </w:r>
-      <w:r>
-        <w:rPr>
-          <w:rFonts w:ascii="Garamond" w:hAnsi="Garamond"/>
-          <w:color w:val="000000"/>
-        </w:rPr>
-        <w:t xml:space="preserve">block but keep the rest of the code somewhere on the side. This means the code is still there for reference but won't run. Once you have all </w:t>
-      </w:r>
-      <w:r>
-        <w:rPr>
-          <w:rFonts w:ascii="Garamond" w:hAnsi="Garamond"/>
-          <w:color w:val="000000"/>
-        </w:rPr>
-        <w:t>six</w:t>
-      </w:r>
-      <w:r>
-        <w:rPr>
-          <w:rFonts w:ascii="Garamond" w:hAnsi="Garamond"/>
-          <w:color w:val="000000"/>
-        </w:rPr>
-        <w:t xml:space="preserve"> shapes, save the project as “NAME's Shapes” and </w:t>
-      </w:r>
-      <w:r>
-        <w:rPr>
-          <w:rFonts w:ascii="Garamond" w:hAnsi="Garamond"/>
-          <w:color w:val="000000"/>
-        </w:rPr>
-        <w:t>share it.</w:t>
-      </w:r>
-    </w:p>
-    <w:p>
-      <w:pPr>
-        <w:pStyle w:val="Standard"/>
-        <w:pBdr>
-          <w:bottom w:val="thinThickThinMediumGap" w:sz="18" w:space="1" w:color="auto"/>
-        </w:pBdr>
-        <w:jc w:val="center"/>
-        <w:rPr>
-          <w:rFonts w:ascii="Garamond" w:hAnsi="Garamond"/>
-          <w:color w:val="000000"/>
-        </w:rPr>
-      </w:pPr>
-    </w:p>
-    <w:p>
-      <w:pPr>
-        <w:pStyle w:val="Standard"/>
+        <w:t xml:space="preserve"> loop in </w:t>
+      </w:r>
+      <w:proofErr w:type="gramStart"/>
+      <w:r>
+        <w:rPr>
+          <w:rFonts w:ascii="Garamond" w:hAnsi="Garamond"/>
+          <w:color w:val="000000"/>
+        </w:rPr>
+        <w:t>it</w:t>
+      </w:r>
+      <w:proofErr w:type="gramEnd"/>
+    </w:p>
+    <w:p>
+      <w:pPr>
+        <w:pStyle w:val="ListParagraph"/>
+        <w:rPr>
+          <w:rFonts w:ascii="Garamond" w:hAnsi="Garamond"/>
+          <w:color w:val="000000"/>
+        </w:rPr>
+      </w:pPr>
+    </w:p>
+    <w:p>
+      <w:pPr>
+        <w:pStyle w:val="Standard"/>
+        <w:numPr>
+          <w:ilvl w:val="1"/>
+          <w:numId w:val="1"/>
+        </w:numPr>
+        <w:rPr>
+          <w:rFonts w:ascii="Garamond" w:hAnsi="Garamond"/>
+          <w:color w:val="000000"/>
+        </w:rPr>
+      </w:pPr>
+      <w:r>
+        <w:rPr>
+          <w:rFonts w:ascii="Garamond" w:hAnsi="Garamond"/>
+          <w:color w:val="000000"/>
+        </w:rPr>
+        <w:t>Make this shape:</w:t>
+      </w:r>
+    </w:p>
+    <w:p>
+      <w:pPr>
+        <w:pStyle w:val="Standard"/>
+        <w:ind w:left="720"/>
         <w:rPr>
           <w:rFonts w:ascii="Garamond" w:hAnsi="Garamond"/>
           <w:color w:val="000000"/>
@@ -1089,13 +992,13 @@
           <w:color w:val="000000"/>
         </w:rPr>
         <w:drawing>
-          <wp:anchor distT="0" distB="0" distL="114300" distR="114300" simplePos="0" relativeHeight="251660288" behindDoc="1" locked="0" layoutInCell="1" allowOverlap="1" wp14:anchorId="22076036" wp14:editId="1408200B">
+          <wp:anchor distT="0" distB="0" distL="114300" distR="114300" simplePos="0" relativeHeight="251660288" behindDoc="1" locked="0" layoutInCell="1" allowOverlap="1" wp14:anchorId="22076036" wp14:editId="3C023814">
             <wp:simplePos x="0" y="0"/>
             <wp:positionH relativeFrom="column">
-              <wp:posOffset>2222500</wp:posOffset>
+              <wp:posOffset>1549400</wp:posOffset>
             </wp:positionH>
             <wp:positionV relativeFrom="paragraph">
-              <wp:posOffset>44450</wp:posOffset>
+              <wp:posOffset>93980</wp:posOffset>
             </wp:positionV>
             <wp:extent cx="2489200" cy="997585"/>
             <wp:effectExtent l="0" t="0" r="0" b="5715"/>
@@ -1148,18 +1051,765 @@
     <w:p>
       <w:pPr>
         <w:pStyle w:val="Standard"/>
-        <w:rPr>
-          <w:rFonts w:ascii="Garamond" w:hAnsi="Garamond"/>
-          <w:color w:val="000000"/>
-        </w:rPr>
-      </w:pPr>
-      <w:r>
-        <w:rPr>
-          <w:rFonts w:ascii="Garamond" w:hAnsi="Garamond"/>
-          <w:color w:val="000000"/>
-        </w:rPr>
-        <w:t>Bonus (20 pts): Make this shape:</w:t>
-      </w:r>
+        <w:ind w:left="720"/>
+        <w:rPr>
+          <w:rFonts w:ascii="Garamond" w:hAnsi="Garamond"/>
+          <w:color w:val="000000"/>
+        </w:rPr>
+      </w:pPr>
+    </w:p>
+    <w:p>
+      <w:pPr>
+        <w:pStyle w:val="Standard"/>
+        <w:rPr>
+          <w:rFonts w:ascii="Garamond" w:hAnsi="Garamond"/>
+          <w:color w:val="000000"/>
+        </w:rPr>
+      </w:pPr>
+    </w:p>
+    <w:p>
+      <w:pPr>
+        <w:pStyle w:val="Standard"/>
+        <w:ind w:left="720"/>
+        <w:rPr>
+          <w:rFonts w:ascii="Garamond" w:hAnsi="Garamond"/>
+          <w:color w:val="000000"/>
+        </w:rPr>
+      </w:pPr>
+    </w:p>
+    <w:p>
+      <w:pPr>
+        <w:pStyle w:val="Standard"/>
+        <w:rPr>
+          <w:rFonts w:ascii="Garamond" w:hAnsi="Garamond"/>
+          <w:color w:val="000000"/>
+        </w:rPr>
+      </w:pPr>
+    </w:p>
+    <w:p>
+      <w:pPr>
+        <w:pStyle w:val="Standard"/>
+        <w:rPr>
+          <w:rFonts w:ascii="Garamond" w:hAnsi="Garamond"/>
+          <w:color w:val="000000"/>
+        </w:rPr>
+      </w:pPr>
+    </w:p>
+    <w:p>
+      <w:pPr>
+        <w:pStyle w:val="Standard"/>
+        <w:numPr>
+          <w:ilvl w:val="1"/>
+          <w:numId w:val="1"/>
+        </w:numPr>
+        <w:rPr>
+          <w:rFonts w:ascii="Garamond" w:hAnsi="Garamond"/>
+          <w:color w:val="000000"/>
+        </w:rPr>
+      </w:pPr>
+      <w:r>
+        <w:rPr>
+          <w:rFonts w:ascii="Garamond" w:hAnsi="Garamond"/>
+          <w:noProof/>
+          <w:color w:val="000000"/>
+        </w:rPr>
+        <w:lastRenderedPageBreak/>
+        <w:drawing>
+          <wp:anchor distT="0" distB="0" distL="114300" distR="114300" simplePos="0" relativeHeight="251661312" behindDoc="0" locked="0" layoutInCell="1" allowOverlap="1" wp14:anchorId="287DCEBC" wp14:editId="2A18B2CB">
+            <wp:simplePos x="0" y="0"/>
+            <wp:positionH relativeFrom="column">
+              <wp:posOffset>1943100</wp:posOffset>
+            </wp:positionH>
+            <wp:positionV relativeFrom="paragraph">
+              <wp:posOffset>165100</wp:posOffset>
+            </wp:positionV>
+            <wp:extent cx="1764030" cy="1521552"/>
+            <wp:effectExtent l="0" t="0" r="1270" b="2540"/>
+            <wp:wrapNone/>
+            <wp:docPr id="2" name="Picture 2" descr="A blue line drawing of a hexagon&#10;&#10;Description automatically generated"/>
+            <wp:cNvGraphicFramePr>
+              <a:graphicFrameLocks xmlns:a="http://schemas.openxmlformats.org/drawingml/2006/main" noChangeAspect="1"/>
+            </wp:cNvGraphicFramePr>
+            <a:graphic xmlns:a="http://schemas.openxmlformats.org/drawingml/2006/main">
+              <a:graphicData uri="http://schemas.openxmlformats.org/drawingml/2006/picture">
+                <pic:pic xmlns:pic="http://schemas.openxmlformats.org/drawingml/2006/picture">
+                  <pic:nvPicPr>
+                    <pic:cNvPr id="2" name="Picture 2" descr="A blue line drawing of a hexagon&#10;&#10;Description automatically generated"/>
+                    <pic:cNvPicPr/>
+                  </pic:nvPicPr>
+                  <pic:blipFill>
+                    <a:blip r:embed="rId10" cstate="print">
+                      <a:extLst>
+                        <a:ext uri="{28A0092B-C50C-407E-A947-70E740481C1C}">
+                          <a14:useLocalDpi xmlns:a14="http://schemas.microsoft.com/office/drawing/2010/main" val="0"/>
+                        </a:ext>
+                      </a:extLst>
+                    </a:blip>
+                    <a:stretch>
+                      <a:fillRect/>
+                    </a:stretch>
+                  </pic:blipFill>
+                  <pic:spPr>
+                    <a:xfrm>
+                      <a:off x="0" y="0"/>
+                      <a:ext cx="1770372" cy="1527022"/>
+                    </a:xfrm>
+                    <a:prstGeom prst="rect">
+                      <a:avLst/>
+                    </a:prstGeom>
+                  </pic:spPr>
+                </pic:pic>
+              </a:graphicData>
+            </a:graphic>
+            <wp14:sizeRelH relativeFrom="page">
+              <wp14:pctWidth>0</wp14:pctWidth>
+            </wp14:sizeRelH>
+            <wp14:sizeRelV relativeFrom="page">
+              <wp14:pctHeight>0</wp14:pctHeight>
+            </wp14:sizeRelV>
+          </wp:anchor>
+        </w:drawing>
+      </w:r>
+      <w:r>
+        <w:rPr>
+          <w:rFonts w:ascii="Garamond" w:hAnsi="Garamond"/>
+          <w:color w:val="000000"/>
+        </w:rPr>
+        <w:t>Make this shape:</w:t>
+      </w:r>
+    </w:p>
+    <w:p>
+      <w:pPr>
+        <w:pStyle w:val="Standard"/>
+        <w:rPr>
+          <w:rFonts w:ascii="Garamond" w:hAnsi="Garamond"/>
+          <w:color w:val="000000"/>
+        </w:rPr>
+      </w:pPr>
+    </w:p>
+    <w:p>
+      <w:pPr>
+        <w:pStyle w:val="Standard"/>
+        <w:jc w:val="center"/>
+        <w:rPr>
+          <w:rFonts w:ascii="Garamond" w:hAnsi="Garamond"/>
+          <w:color w:val="000000"/>
+        </w:rPr>
+      </w:pPr>
+    </w:p>
+    <w:p>
+      <w:pPr>
+        <w:pStyle w:val="Standard"/>
+        <w:jc w:val="center"/>
+        <w:rPr>
+          <w:rFonts w:ascii="Garamond" w:hAnsi="Garamond"/>
+          <w:color w:val="000000"/>
+        </w:rPr>
+      </w:pPr>
+    </w:p>
+    <w:p>
+      <w:pPr>
+        <w:pStyle w:val="Standard"/>
+        <w:jc w:val="center"/>
+        <w:rPr>
+          <w:rFonts w:ascii="Garamond" w:hAnsi="Garamond"/>
+          <w:color w:val="000000"/>
+        </w:rPr>
+      </w:pPr>
+    </w:p>
+    <w:p>
+      <w:pPr>
+        <w:pStyle w:val="Standard"/>
+        <w:jc w:val="center"/>
+        <w:rPr>
+          <w:rFonts w:ascii="Garamond" w:hAnsi="Garamond"/>
+          <w:color w:val="000000"/>
+        </w:rPr>
+      </w:pPr>
+    </w:p>
+    <w:p>
+      <w:pPr>
+        <w:pStyle w:val="Standard"/>
+        <w:jc w:val="center"/>
+        <w:rPr>
+          <w:rFonts w:ascii="Garamond" w:hAnsi="Garamond"/>
+          <w:color w:val="000000"/>
+        </w:rPr>
+      </w:pPr>
+    </w:p>
+    <w:p>
+      <w:pPr>
+        <w:pStyle w:val="Standard"/>
+        <w:jc w:val="center"/>
+        <w:rPr>
+          <w:rFonts w:ascii="Garamond" w:hAnsi="Garamond"/>
+          <w:color w:val="000000"/>
+        </w:rPr>
+      </w:pPr>
+    </w:p>
+    <w:p>
+      <w:pPr>
+        <w:pStyle w:val="Standard"/>
+        <w:rPr>
+          <w:rFonts w:ascii="Garamond" w:hAnsi="Garamond"/>
+          <w:color w:val="000000"/>
+        </w:rPr>
+      </w:pPr>
+    </w:p>
+    <w:p>
+      <w:pPr>
+        <w:pStyle w:val="Standard"/>
+        <w:rPr>
+          <w:rFonts w:ascii="Garamond" w:hAnsi="Garamond"/>
+          <w:color w:val="000000"/>
+        </w:rPr>
+      </w:pPr>
+    </w:p>
+    <w:p>
+      <w:pPr>
+        <w:pStyle w:val="Standard"/>
+        <w:numPr>
+          <w:ilvl w:val="1"/>
+          <w:numId w:val="1"/>
+        </w:numPr>
+        <w:rPr>
+          <w:rFonts w:ascii="Garamond" w:hAnsi="Garamond"/>
+          <w:color w:val="000000"/>
+        </w:rPr>
+      </w:pPr>
+      <w:r>
+        <w:rPr>
+          <w:rFonts w:ascii="Garamond" w:hAnsi="Garamond"/>
+          <w:noProof/>
+          <w:color w:val="000000"/>
+        </w:rPr>
+        <w:drawing>
+          <wp:anchor distT="0" distB="0" distL="114300" distR="114300" simplePos="0" relativeHeight="251663360" behindDoc="0" locked="0" layoutInCell="1" allowOverlap="1" wp14:anchorId="42BA34BA" wp14:editId="34ABF0D2">
+            <wp:simplePos x="0" y="0"/>
+            <wp:positionH relativeFrom="column">
+              <wp:posOffset>2032635</wp:posOffset>
+            </wp:positionH>
+            <wp:positionV relativeFrom="paragraph">
+              <wp:posOffset>114300</wp:posOffset>
+            </wp:positionV>
+            <wp:extent cx="1666146" cy="1511300"/>
+            <wp:effectExtent l="0" t="0" r="0" b="0"/>
+            <wp:wrapNone/>
+            <wp:docPr id="5" name="Picture 5" descr="A blue hexagon with white lines&#10;&#10;Description automatically generated"/>
+            <wp:cNvGraphicFramePr>
+              <a:graphicFrameLocks xmlns:a="http://schemas.openxmlformats.org/drawingml/2006/main" noChangeAspect="1"/>
+            </wp:cNvGraphicFramePr>
+            <a:graphic xmlns:a="http://schemas.openxmlformats.org/drawingml/2006/main">
+              <a:graphicData uri="http://schemas.openxmlformats.org/drawingml/2006/picture">
+                <pic:pic xmlns:pic="http://schemas.openxmlformats.org/drawingml/2006/picture">
+                  <pic:nvPicPr>
+                    <pic:cNvPr id="5" name="Picture 5" descr="A blue hexagon with white lines&#10;&#10;Description automatically generated"/>
+                    <pic:cNvPicPr/>
+                  </pic:nvPicPr>
+                  <pic:blipFill>
+                    <a:blip r:embed="rId11" cstate="print">
+                      <a:extLst>
+                        <a:ext uri="{28A0092B-C50C-407E-A947-70E740481C1C}">
+                          <a14:useLocalDpi xmlns:a14="http://schemas.microsoft.com/office/drawing/2010/main" val="0"/>
+                        </a:ext>
+                      </a:extLst>
+                    </a:blip>
+                    <a:stretch>
+                      <a:fillRect/>
+                    </a:stretch>
+                  </pic:blipFill>
+                  <pic:spPr>
+                    <a:xfrm>
+                      <a:off x="0" y="0"/>
+                      <a:ext cx="1666146" cy="1511300"/>
+                    </a:xfrm>
+                    <a:prstGeom prst="rect">
+                      <a:avLst/>
+                    </a:prstGeom>
+                  </pic:spPr>
+                </pic:pic>
+              </a:graphicData>
+            </a:graphic>
+            <wp14:sizeRelH relativeFrom="page">
+              <wp14:pctWidth>0</wp14:pctWidth>
+            </wp14:sizeRelH>
+            <wp14:sizeRelV relativeFrom="page">
+              <wp14:pctHeight>0</wp14:pctHeight>
+            </wp14:sizeRelV>
+          </wp:anchor>
+        </w:drawing>
+      </w:r>
+      <w:r>
+        <w:rPr>
+          <w:rFonts w:ascii="Garamond" w:hAnsi="Garamond"/>
+          <w:color w:val="000000"/>
+        </w:rPr>
+        <w:t>Make this shape</w:t>
+      </w:r>
+      <w:r>
+        <w:rPr>
+          <w:rFonts w:ascii="Garamond" w:hAnsi="Garamond"/>
+          <w:color w:val="000000"/>
+        </w:rPr>
+        <w:t>:</w:t>
+      </w:r>
+    </w:p>
+    <w:p>
+      <w:pPr>
+        <w:pStyle w:val="Standard"/>
+        <w:ind w:left="1080"/>
+        <w:rPr>
+          <w:rFonts w:ascii="Garamond" w:hAnsi="Garamond"/>
+          <w:color w:val="000000"/>
+        </w:rPr>
+      </w:pPr>
+    </w:p>
+    <w:p>
+      <w:pPr>
+        <w:pStyle w:val="Standard"/>
+        <w:ind w:left="1080"/>
+        <w:rPr>
+          <w:rFonts w:ascii="Garamond" w:hAnsi="Garamond"/>
+          <w:color w:val="000000"/>
+        </w:rPr>
+      </w:pPr>
+    </w:p>
+    <w:p>
+      <w:pPr>
+        <w:pStyle w:val="Standard"/>
+        <w:ind w:left="1080"/>
+        <w:rPr>
+          <w:rFonts w:ascii="Garamond" w:hAnsi="Garamond"/>
+          <w:color w:val="000000"/>
+        </w:rPr>
+      </w:pPr>
+    </w:p>
+    <w:p>
+      <w:pPr>
+        <w:pStyle w:val="Standard"/>
+        <w:ind w:left="1080"/>
+        <w:rPr>
+          <w:rFonts w:ascii="Garamond" w:hAnsi="Garamond"/>
+          <w:color w:val="000000"/>
+        </w:rPr>
+      </w:pPr>
+    </w:p>
+    <w:p>
+      <w:pPr>
+        <w:pStyle w:val="Standard"/>
+        <w:ind w:left="1080"/>
+        <w:rPr>
+          <w:rFonts w:ascii="Garamond" w:hAnsi="Garamond"/>
+          <w:color w:val="000000"/>
+        </w:rPr>
+      </w:pPr>
+    </w:p>
+    <w:p>
+      <w:pPr>
+        <w:pStyle w:val="Standard"/>
+        <w:ind w:left="1080"/>
+        <w:rPr>
+          <w:rFonts w:ascii="Garamond" w:hAnsi="Garamond"/>
+          <w:color w:val="000000"/>
+        </w:rPr>
+      </w:pPr>
+    </w:p>
+    <w:p>
+      <w:pPr>
+        <w:pStyle w:val="Standard"/>
+        <w:ind w:left="1080"/>
+        <w:rPr>
+          <w:rFonts w:ascii="Garamond" w:hAnsi="Garamond"/>
+          <w:color w:val="000000"/>
+        </w:rPr>
+      </w:pPr>
+    </w:p>
+    <w:p>
+      <w:pPr>
+        <w:pStyle w:val="Standard"/>
+        <w:ind w:left="1080"/>
+        <w:rPr>
+          <w:rFonts w:ascii="Garamond" w:hAnsi="Garamond"/>
+          <w:color w:val="000000"/>
+        </w:rPr>
+      </w:pPr>
+    </w:p>
+    <w:p>
+      <w:pPr>
+        <w:pStyle w:val="Standard"/>
+        <w:ind w:left="1080"/>
+        <w:rPr>
+          <w:rFonts w:ascii="Garamond" w:hAnsi="Garamond"/>
+          <w:color w:val="000000"/>
+        </w:rPr>
+      </w:pPr>
+    </w:p>
+    <w:p>
+      <w:pPr>
+        <w:pStyle w:val="Standard"/>
+        <w:ind w:left="1080"/>
+        <w:rPr>
+          <w:rFonts w:ascii="Garamond" w:hAnsi="Garamond"/>
+          <w:color w:val="000000"/>
+        </w:rPr>
+      </w:pPr>
+    </w:p>
+    <w:p>
+      <w:pPr>
+        <w:pStyle w:val="Standard"/>
+        <w:numPr>
+          <w:ilvl w:val="1"/>
+          <w:numId w:val="1"/>
+        </w:numPr>
+        <w:rPr>
+          <w:rFonts w:ascii="Garamond" w:hAnsi="Garamond"/>
+          <w:color w:val="000000"/>
+        </w:rPr>
+      </w:pPr>
+      <w:r>
+        <w:rPr>
+          <w:rFonts w:ascii="Garamond" w:hAnsi="Garamond"/>
+          <w:color w:val="000000"/>
+        </w:rPr>
+        <w:t>Make this shape</w:t>
+      </w:r>
+      <w:r>
+        <w:rPr>
+          <w:rFonts w:ascii="Garamond" w:hAnsi="Garamond"/>
+          <w:color w:val="000000"/>
+        </w:rPr>
+        <w:t xml:space="preserve"> (hint: you need to use both the </w:t>
+      </w:r>
+      <w:r>
+        <w:rPr>
+          <w:rFonts w:ascii="Menlo" w:hAnsi="Menlo" w:cs="Menlo"/>
+          <w:color w:val="000000"/>
+          <w:highlight w:val="lightGray"/>
+        </w:rPr>
+        <w:t>pen up</w:t>
+      </w:r>
+      <w:r>
+        <w:rPr>
+          <w:rFonts w:ascii="Garamond" w:hAnsi="Garamond"/>
+          <w:color w:val="000000"/>
+        </w:rPr>
+        <w:t xml:space="preserve"> and </w:t>
+      </w:r>
+      <w:r>
+        <w:rPr>
+          <w:rFonts w:ascii="Menlo" w:hAnsi="Menlo" w:cs="Menlo"/>
+          <w:color w:val="000000"/>
+          <w:highlight w:val="lightGray"/>
+        </w:rPr>
+        <w:t>pen down</w:t>
+      </w:r>
+      <w:r>
+        <w:rPr>
+          <w:rFonts w:ascii="Garamond" w:hAnsi="Garamond"/>
+          <w:color w:val="000000"/>
+        </w:rPr>
+        <w:t xml:space="preserve"> blocks)</w:t>
+      </w:r>
+      <w:r>
+        <w:rPr>
+          <w:rFonts w:ascii="Garamond" w:hAnsi="Garamond"/>
+          <w:color w:val="000000"/>
+        </w:rPr>
+        <w:t>:</w:t>
+      </w:r>
+    </w:p>
+    <w:p>
+      <w:pPr>
+        <w:pStyle w:val="Standard"/>
+        <w:ind w:left="1080"/>
+        <w:rPr>
+          <w:rFonts w:ascii="Garamond" w:hAnsi="Garamond"/>
+          <w:color w:val="000000"/>
+        </w:rPr>
+      </w:pPr>
+      <w:r>
+        <w:rPr>
+          <w:rFonts w:ascii="Garamond" w:hAnsi="Garamond"/>
+          <w:noProof/>
+          <w:color w:val="000000"/>
+        </w:rPr>
+        <w:drawing>
+          <wp:anchor distT="0" distB="0" distL="114300" distR="114300" simplePos="0" relativeHeight="251662336" behindDoc="0" locked="0" layoutInCell="1" allowOverlap="1" wp14:anchorId="73E20B6F" wp14:editId="72CA4A4A">
+            <wp:simplePos x="0" y="0"/>
+            <wp:positionH relativeFrom="column">
+              <wp:posOffset>1910080</wp:posOffset>
+            </wp:positionH>
+            <wp:positionV relativeFrom="paragraph">
+              <wp:posOffset>125730</wp:posOffset>
+            </wp:positionV>
+            <wp:extent cx="1793670" cy="1587500"/>
+            <wp:effectExtent l="0" t="0" r="0" b="0"/>
+            <wp:wrapNone/>
+            <wp:docPr id="4" name="Picture 4" descr="A blue and white triangle pattern&#10;&#10;Description automatically generated with medium confidence"/>
+            <wp:cNvGraphicFramePr>
+              <a:graphicFrameLocks xmlns:a="http://schemas.openxmlformats.org/drawingml/2006/main" noChangeAspect="1"/>
+            </wp:cNvGraphicFramePr>
+            <a:graphic xmlns:a="http://schemas.openxmlformats.org/drawingml/2006/main">
+              <a:graphicData uri="http://schemas.openxmlformats.org/drawingml/2006/picture">
+                <pic:pic xmlns:pic="http://schemas.openxmlformats.org/drawingml/2006/picture">
+                  <pic:nvPicPr>
+                    <pic:cNvPr id="4" name="Picture 4" descr="A blue and white triangle pattern&#10;&#10;Description automatically generated with medium confidence"/>
+                    <pic:cNvPicPr/>
+                  </pic:nvPicPr>
+                  <pic:blipFill>
+                    <a:blip r:embed="rId12" cstate="print">
+                      <a:extLst>
+                        <a:ext uri="{28A0092B-C50C-407E-A947-70E740481C1C}">
+                          <a14:useLocalDpi xmlns:a14="http://schemas.microsoft.com/office/drawing/2010/main" val="0"/>
+                        </a:ext>
+                      </a:extLst>
+                    </a:blip>
+                    <a:stretch>
+                      <a:fillRect/>
+                    </a:stretch>
+                  </pic:blipFill>
+                  <pic:spPr>
+                    <a:xfrm>
+                      <a:off x="0" y="0"/>
+                      <a:ext cx="1793670" cy="1587500"/>
+                    </a:xfrm>
+                    <a:prstGeom prst="rect">
+                      <a:avLst/>
+                    </a:prstGeom>
+                  </pic:spPr>
+                </pic:pic>
+              </a:graphicData>
+            </a:graphic>
+            <wp14:sizeRelH relativeFrom="page">
+              <wp14:pctWidth>0</wp14:pctWidth>
+            </wp14:sizeRelH>
+            <wp14:sizeRelV relativeFrom="page">
+              <wp14:pctHeight>0</wp14:pctHeight>
+            </wp14:sizeRelV>
+          </wp:anchor>
+        </w:drawing>
+      </w:r>
+    </w:p>
+    <w:p>
+      <w:pPr>
+        <w:pStyle w:val="Standard"/>
+        <w:rPr>
+          <w:rFonts w:ascii="Garamond" w:hAnsi="Garamond"/>
+          <w:color w:val="000000"/>
+        </w:rPr>
+      </w:pPr>
+    </w:p>
+    <w:p>
+      <w:pPr>
+        <w:pStyle w:val="Standard"/>
+        <w:rPr>
+          <w:rFonts w:ascii="Garamond" w:hAnsi="Garamond"/>
+          <w:color w:val="000000"/>
+        </w:rPr>
+      </w:pPr>
+    </w:p>
+    <w:p>
+      <w:pPr>
+        <w:pStyle w:val="Standard"/>
+        <w:rPr>
+          <w:rFonts w:ascii="Garamond" w:hAnsi="Garamond"/>
+          <w:color w:val="000000"/>
+        </w:rPr>
+      </w:pPr>
+    </w:p>
+    <w:p>
+      <w:pPr>
+        <w:pStyle w:val="Standard"/>
+        <w:rPr>
+          <w:rFonts w:ascii="Garamond" w:hAnsi="Garamond"/>
+          <w:color w:val="000000"/>
+        </w:rPr>
+      </w:pPr>
+    </w:p>
+    <w:p>
+      <w:pPr>
+        <w:pStyle w:val="Standard"/>
+        <w:rPr>
+          <w:rFonts w:ascii="Garamond" w:hAnsi="Garamond"/>
+          <w:color w:val="000000"/>
+        </w:rPr>
+      </w:pPr>
+    </w:p>
+    <w:p>
+      <w:pPr>
+        <w:pStyle w:val="Standard"/>
+        <w:rPr>
+          <w:rFonts w:ascii="Garamond" w:hAnsi="Garamond"/>
+          <w:color w:val="000000"/>
+        </w:rPr>
+      </w:pPr>
+    </w:p>
+    <w:p>
+      <w:pPr>
+        <w:pStyle w:val="Standard"/>
+        <w:rPr>
+          <w:rFonts w:ascii="Garamond" w:hAnsi="Garamond"/>
+          <w:color w:val="000000"/>
+        </w:rPr>
+      </w:pPr>
+    </w:p>
+    <w:p>
+      <w:pPr>
+        <w:pStyle w:val="Standard"/>
+        <w:rPr>
+          <w:rFonts w:ascii="Garamond" w:hAnsi="Garamond"/>
+          <w:color w:val="000000"/>
+        </w:rPr>
+      </w:pPr>
+    </w:p>
+    <w:p>
+      <w:pPr>
+        <w:pStyle w:val="Standard"/>
+        <w:rPr>
+          <w:rFonts w:ascii="Garamond" w:hAnsi="Garamond"/>
+          <w:color w:val="000000"/>
+        </w:rPr>
+      </w:pPr>
+    </w:p>
+    <w:p>
+      <w:pPr>
+        <w:pStyle w:val="Standard"/>
+        <w:pBdr>
+          <w:bottom w:val="thinThickThinMediumGap" w:sz="18" w:space="1" w:color="auto"/>
+        </w:pBdr>
+        <w:rPr>
+          <w:rFonts w:ascii="Garamond" w:hAnsi="Garamond"/>
+          <w:color w:val="000000"/>
+        </w:rPr>
+      </w:pPr>
+    </w:p>
+    <w:p>
+      <w:pPr>
+        <w:pStyle w:val="Standard"/>
+        <w:rPr>
+          <w:rFonts w:ascii="Garamond" w:hAnsi="Garamond"/>
+          <w:color w:val="000000"/>
+        </w:rPr>
+      </w:pPr>
+    </w:p>
+    <w:p>
+      <w:pPr>
+        <w:pStyle w:val="Standard"/>
+        <w:ind w:firstLine="709"/>
+        <w:rPr>
+          <w:rFonts w:ascii="Garamond" w:hAnsi="Garamond"/>
+          <w:color w:val="000000"/>
+        </w:rPr>
+      </w:pPr>
+      <w:r>
+        <w:rPr>
+          <w:rFonts w:ascii="Garamond" w:hAnsi="Garamond"/>
+          <w:color w:val="000000"/>
+        </w:rPr>
+        <w:t>Bonus</w:t>
+      </w:r>
+      <w:r>
+        <w:rPr>
+          <w:rFonts w:ascii="Garamond" w:hAnsi="Garamond"/>
+          <w:color w:val="000000"/>
+        </w:rPr>
+        <w:t xml:space="preserve">: Make this shape (hint: you need to use the </w:t>
+      </w:r>
+      <w:r>
+        <w:rPr>
+          <w:rFonts w:ascii="Menlo" w:hAnsi="Menlo" w:cs="Menlo"/>
+          <w:color w:val="000000"/>
+          <w:highlight w:val="lightGray"/>
+        </w:rPr>
+        <w:t>change pen color by</w:t>
+      </w:r>
+      <w:r>
+        <w:rPr>
+          <w:rFonts w:ascii="Garamond" w:hAnsi="Garamond"/>
+          <w:color w:val="000000"/>
+        </w:rPr>
+        <w:t xml:space="preserve"> block)</w:t>
+      </w:r>
+    </w:p>
+    <w:p>
+      <w:pPr>
+        <w:pStyle w:val="Standard"/>
+        <w:rPr>
+          <w:rFonts w:ascii="Garamond" w:hAnsi="Garamond"/>
+          <w:color w:val="000000"/>
+        </w:rPr>
+      </w:pPr>
+      <w:r>
+        <w:rPr>
+          <w:rFonts w:ascii="Garamond" w:hAnsi="Garamond"/>
+          <w:noProof/>
+          <w:color w:val="000000"/>
+        </w:rPr>
+        <w:drawing>
+          <wp:anchor distT="0" distB="0" distL="114300" distR="114300" simplePos="0" relativeHeight="251664384" behindDoc="1" locked="0" layoutInCell="1" allowOverlap="1" wp14:anchorId="3D6B901F" wp14:editId="0BB833E8">
+            <wp:simplePos x="0" y="0"/>
+            <wp:positionH relativeFrom="column">
+              <wp:posOffset>1765300</wp:posOffset>
+            </wp:positionH>
+            <wp:positionV relativeFrom="paragraph">
+              <wp:posOffset>94615</wp:posOffset>
+            </wp:positionV>
+            <wp:extent cx="2272631" cy="2159000"/>
+            <wp:effectExtent l="0" t="0" r="1270" b="0"/>
+            <wp:wrapNone/>
+            <wp:docPr id="7" name="Picture 7" descr="A colorful squares in a circle&#10;&#10;Description automatically generated"/>
+            <wp:cNvGraphicFramePr>
+              <a:graphicFrameLocks xmlns:a="http://schemas.openxmlformats.org/drawingml/2006/main" noChangeAspect="1"/>
+            </wp:cNvGraphicFramePr>
+            <a:graphic xmlns:a="http://schemas.openxmlformats.org/drawingml/2006/main">
+              <a:graphicData uri="http://schemas.openxmlformats.org/drawingml/2006/picture">
+                <pic:pic xmlns:pic="http://schemas.openxmlformats.org/drawingml/2006/picture">
+                  <pic:nvPicPr>
+                    <pic:cNvPr id="7" name="Picture 7" descr="A colorful squares in a circle&#10;&#10;Description automatically generated"/>
+                    <pic:cNvPicPr/>
+                  </pic:nvPicPr>
+                  <pic:blipFill>
+                    <a:blip r:embed="rId13" cstate="print">
+                      <a:extLst>
+                        <a:ext uri="{28A0092B-C50C-407E-A947-70E740481C1C}">
+                          <a14:useLocalDpi xmlns:a14="http://schemas.microsoft.com/office/drawing/2010/main" val="0"/>
+                        </a:ext>
+                      </a:extLst>
+                    </a:blip>
+                    <a:stretch>
+                      <a:fillRect/>
+                    </a:stretch>
+                  </pic:blipFill>
+                  <pic:spPr>
+                    <a:xfrm>
+                      <a:off x="0" y="0"/>
+                      <a:ext cx="2272631" cy="2159000"/>
+                    </a:xfrm>
+                    <a:prstGeom prst="rect">
+                      <a:avLst/>
+                    </a:prstGeom>
+                  </pic:spPr>
+                </pic:pic>
+              </a:graphicData>
+            </a:graphic>
+            <wp14:sizeRelH relativeFrom="page">
+              <wp14:pctWidth>0</wp14:pctWidth>
+            </wp14:sizeRelH>
+            <wp14:sizeRelV relativeFrom="page">
+              <wp14:pctHeight>0</wp14:pctHeight>
+            </wp14:sizeRelV>
+          </wp:anchor>
+        </w:drawing>
+      </w:r>
+    </w:p>
+    <w:p>
+      <w:pPr>
+        <w:pStyle w:val="Standard"/>
+        <w:rPr>
+          <w:rFonts w:ascii="Garamond" w:hAnsi="Garamond"/>
+          <w:color w:val="000000"/>
+        </w:rPr>
+      </w:pPr>
     </w:p>
     <w:sectPr>
       <w:pgSz w:w="12240" w:h="15840"/>
@@ -1641,7 +2291,7 @@
   <w:abstractNum w:abstractNumId="4" w15:restartNumberingAfterBreak="0">
     <w:nsid w:val="7C011126"/>
     <w:multiLevelType w:val="multilevel"/>
-    <w:tmpl w:val="33B8A946"/>
+    <w:tmpl w:val="BA2CA3EC"/>
     <w:lvl w:ilvl="0">
       <w:numFmt w:val="bullet"/>
       <w:lvlText w:val="•"/>
@@ -1654,14 +2304,15 @@
       </w:rPr>
     </w:lvl>
     <w:lvl w:ilvl="1">
-      <w:numFmt w:val="bullet"/>
-      <w:lvlText w:val="•"/>
+      <w:start w:val="1"/>
+      <w:numFmt w:val="decimal"/>
+      <w:lvlText w:val="%2."/>
       <w:lvlJc w:val="left"/>
       <w:pPr>
         <w:ind w:left="1080" w:hanging="360"/>
       </w:pPr>
       <w:rPr>
-        <w:rFonts w:ascii="StarSymbol" w:eastAsia="OpenSymbol" w:hAnsi="StarSymbol" w:cs="OpenSymbol"/>
+        <w:rFonts w:ascii="Garamond" w:eastAsia="Arial Unicode MS" w:hAnsi="Garamond" w:cs="Tahoma"/>
       </w:rPr>
     </w:lvl>
     <w:lvl w:ilvl="2">
@@ -2243,6 +2894,17 @@
       <w:rFonts w:ascii="OpenSymbol" w:eastAsia="OpenSymbol" w:hAnsi="OpenSymbol" w:cs="OpenSymbol"/>
     </w:rPr>
   </w:style>
+  <w:style w:type="paragraph" w:styleId="ListParagraph">
+    <w:name w:val="List Paragraph"/>
+    <w:basedOn w:val="Normal"/>
+    <w:uiPriority w:val="34"/>
+    <w:qFormat/>
+    <w:rsid w:val="002312D4"/>
+    <w:pPr>
+      <w:ind w:left="720"/>
+      <w:contextualSpacing/>
+    </w:pPr>
+  </w:style>
 </w:styles>
 </file>
 

</xml_diff>

<commit_message>
Post-first variables lesson plan cleanup
</commit_message>
<xml_diff>
--- a/CourseMaterials/02_scratch/01_shapes/shapes.docx
+++ b/CourseMaterials/02_scratch/01_shapes/shapes.docx
@@ -317,15 +317,7 @@
           <w:rFonts w:ascii="Garamond" w:hAnsi="Garamond"/>
           <w:color w:val="000000"/>
         </w:rPr>
-        <w:t xml:space="preserve">                                                                  </w:t>
-      </w:r>
-      <w:proofErr w:type="gramStart"/>
-      <w:r>
-        <w:rPr>
-          <w:rFonts w:ascii="Garamond" w:hAnsi="Garamond"/>
-          <w:color w:val="000000"/>
-        </w:rPr>
-        <w:t xml:space="preserve">--  </w:t>
+        <w:t xml:space="preserve">                                                                  --  </w:t>
       </w:r>
       <w:r>
         <w:rPr>
@@ -336,7 +328,6 @@
         </w:rPr>
         <w:t>yields</w:t>
       </w:r>
-      <w:proofErr w:type="gramEnd"/>
       <w:r>
         <w:rPr>
           <w:rFonts w:ascii="Garamond" w:hAnsi="Garamond"/>
@@ -398,7 +389,6 @@
           <w:color w:val="000000"/>
         </w:rPr>
       </w:pPr>
-      <w:proofErr w:type="gramStart"/>
       <w:r>
         <w:rPr>
           <w:rFonts w:ascii="Garamond" w:hAnsi="Garamond"/>
@@ -418,15 +408,7 @@
           <w:rFonts w:ascii="Garamond" w:hAnsi="Garamond"/>
           <w:color w:val="000000"/>
         </w:rPr>
-        <w:t xml:space="preserve"> notice</w:t>
-      </w:r>
-      <w:proofErr w:type="gramEnd"/>
-      <w:r>
-        <w:rPr>
-          <w:rFonts w:ascii="Garamond" w:hAnsi="Garamond"/>
-          <w:color w:val="000000"/>
-        </w:rPr>
-        <w:t xml:space="preserve"> that:</w:t>
+        <w:t xml:space="preserve"> notice that:</w:t>
       </w:r>
     </w:p>
     <w:p>
@@ -446,23 +428,7 @@
           <w:rFonts w:ascii="Garamond" w:hAnsi="Garamond"/>
           <w:color w:val="000000"/>
         </w:rPr>
-        <w:t>We have a good “</w:t>
-      </w:r>
-      <w:proofErr w:type="gramStart"/>
-      <w:r>
-        <w:rPr>
-          <w:rFonts w:ascii="Garamond" w:hAnsi="Garamond"/>
-          <w:color w:val="000000"/>
-        </w:rPr>
-        <w:t>initialization</w:t>
-      </w:r>
-      <w:proofErr w:type="gramEnd"/>
-      <w:r>
-        <w:rPr>
-          <w:rFonts w:ascii="Garamond" w:hAnsi="Garamond"/>
-          <w:color w:val="000000"/>
-        </w:rPr>
-        <w:t>”</w:t>
+        <w:t>We have a good “initialization”</w:t>
       </w:r>
     </w:p>
     <w:p>
@@ -602,7 +568,7 @@
           <w:rFonts w:ascii="Garamond" w:hAnsi="Garamond"/>
           <w:color w:val="000000"/>
         </w:rPr>
-        <w:t xml:space="preserve"> </w:t>
+        <w:t xml:space="preserve">, </w:t>
       </w:r>
       <w:r>
         <w:rPr>
@@ -610,6 +576,13 @@
           <w:color w:val="000000"/>
         </w:rPr>
         <w:t>try to draw the following shape</w:t>
+      </w:r>
+      <w:r>
+        <w:rPr>
+          <w:rFonts w:ascii="Garamond" w:hAnsi="Garamond"/>
+          <w:color w:val="000000"/>
+        </w:rPr>
+        <w:t>s</w:t>
       </w:r>
       <w:r>
         <w:rPr>
@@ -923,17 +896,8 @@
           <w:rFonts w:ascii="Garamond" w:hAnsi="Garamond"/>
           <w:color w:val="000000"/>
         </w:rPr>
-        <w:t xml:space="preserve"> loop in </w:t>
-      </w:r>
-      <w:proofErr w:type="gramStart"/>
-      <w:r>
-        <w:rPr>
-          <w:rFonts w:ascii="Garamond" w:hAnsi="Garamond"/>
-          <w:color w:val="000000"/>
-        </w:rPr>
-        <w:t>it</w:t>
-      </w:r>
-      <w:proofErr w:type="gramEnd"/>
+        <w:t xml:space="preserve"> loop in it</w:t>
+      </w:r>
     </w:p>
     <w:p>
       <w:pPr>
@@ -1416,7 +1380,7 @@
           <w:color w:val="000000"/>
         </w:rPr>
         <w:drawing>
-          <wp:anchor distT="0" distB="0" distL="114300" distR="114300" simplePos="0" relativeHeight="251662336" behindDoc="0" locked="0" layoutInCell="1" allowOverlap="1" wp14:anchorId="73E20B6F" wp14:editId="617C27DF">
+          <wp:anchor distT="0" distB="0" distL="114300" distR="114300" simplePos="0" relativeHeight="251662336" behindDoc="0" locked="0" layoutInCell="1" allowOverlap="1" wp14:anchorId="73E20B6F" wp14:editId="362DD460">
             <wp:simplePos x="0" y="0"/>
             <wp:positionH relativeFrom="column">
               <wp:posOffset>2032000</wp:posOffset>
@@ -1622,16 +1586,8 @@
           <w:rFonts w:ascii="Garamond" w:hAnsi="Garamond"/>
           <w:color w:val="000000"/>
         </w:rPr>
-        <w:t xml:space="preserve">Bonus 1: </w:t>
-      </w:r>
-      <w:r>
-        <w:rPr>
-          <w:rFonts w:ascii="Garamond" w:hAnsi="Garamond"/>
-          <w:color w:val="000000"/>
-        </w:rPr>
-        <w:t xml:space="preserve">Make this shape (hint: using a </w:t>
-      </w:r>
-      <w:proofErr w:type="spellStart"/>
+        <w:t xml:space="preserve">Bonus 1: Make this shape (hint: using a </w:t>
+      </w:r>
       <w:r>
         <w:rPr>
           <w:rFonts w:ascii="Menlo" w:hAnsi="Menlo" w:cs="Menlo"/>
@@ -1640,7 +1596,6 @@
         </w:rPr>
         <w:t>goto</w:t>
       </w:r>
-      <w:proofErr w:type="spellEnd"/>
       <w:r>
         <w:rPr>
           <w:rFonts w:ascii="Garamond" w:hAnsi="Garamond"/>
@@ -1861,7 +1816,7 @@
           <w:color w:val="000000"/>
         </w:rPr>
         <w:drawing>
-          <wp:anchor distT="0" distB="0" distL="114300" distR="114300" simplePos="0" relativeHeight="251664384" behindDoc="1" locked="0" layoutInCell="1" allowOverlap="1" wp14:anchorId="3D6B901F" wp14:editId="4D8AD0E1">
+          <wp:anchor distT="0" distB="0" distL="114300" distR="114300" simplePos="0" relativeHeight="251664384" behindDoc="1" locked="0" layoutInCell="1" allowOverlap="1" wp14:anchorId="3D6B901F" wp14:editId="39741A9D">
             <wp:simplePos x="0" y="0"/>
             <wp:positionH relativeFrom="column">
               <wp:posOffset>1854200</wp:posOffset>

</xml_diff>

<commit_message>
Nits to shapes worksheet
</commit_message>
<xml_diff>
--- a/CourseMaterials/02_scratch/01_shapes/shapes.docx
+++ b/CourseMaterials/02_scratch/01_shapes/shapes.docx
@@ -143,15 +143,6 @@
           <w:color w:val="000000"/>
         </w:rPr>
       </w:pPr>
-    </w:p>
-    <w:p>
-      <w:pPr>
-        <w:pStyle w:val="Standard"/>
-        <w:rPr>
-          <w:rFonts w:ascii="Garamond" w:hAnsi="Garamond"/>
-          <w:color w:val="000000"/>
-        </w:rPr>
-      </w:pPr>
       <w:r>
         <w:rPr>
           <w:rFonts w:ascii="Garamond" w:hAnsi="Garamond"/>
@@ -159,13 +150,13 @@
           <w:color w:val="000000"/>
         </w:rPr>
         <w:drawing>
-          <wp:anchor distT="0" distB="0" distL="114300" distR="114300" simplePos="0" relativeHeight="251659264" behindDoc="1" locked="0" layoutInCell="1" allowOverlap="1" wp14:anchorId="572B2CB5" wp14:editId="6053D26F">
+          <wp:anchor distT="0" distB="0" distL="114300" distR="114300" simplePos="0" relativeHeight="251659264" behindDoc="1" locked="0" layoutInCell="1" allowOverlap="1" wp14:anchorId="572B2CB5" wp14:editId="47591551">
             <wp:simplePos x="0" y="0"/>
             <wp:positionH relativeFrom="column">
-              <wp:posOffset>3683000</wp:posOffset>
+              <wp:posOffset>3606800</wp:posOffset>
             </wp:positionH>
             <wp:positionV relativeFrom="paragraph">
-              <wp:posOffset>63703</wp:posOffset>
+              <wp:posOffset>107950</wp:posOffset>
             </wp:positionV>
             <wp:extent cx="1557225" cy="1549400"/>
             <wp:effectExtent l="0" t="0" r="5080" b="0"/>
@@ -221,18 +212,18 @@
           <w:color w:val="000000"/>
         </w:rPr>
         <w:drawing>
-          <wp:anchor distT="0" distB="0" distL="114300" distR="114300" simplePos="0" relativeHeight="251658240" behindDoc="0" locked="0" layoutInCell="1" allowOverlap="1" wp14:anchorId="0EA41B81" wp14:editId="5D99E8E9">
+          <wp:anchor distT="0" distB="0" distL="114300" distR="114300" simplePos="0" relativeHeight="251667456" behindDoc="0" locked="0" layoutInCell="1" allowOverlap="1" wp14:anchorId="05BC162A" wp14:editId="6BCDC653">
             <wp:simplePos x="0" y="0"/>
             <wp:positionH relativeFrom="column">
-              <wp:posOffset>787401</wp:posOffset>
+              <wp:posOffset>838200</wp:posOffset>
             </wp:positionH>
             <wp:positionV relativeFrom="paragraph">
-              <wp:posOffset>21590</wp:posOffset>
+              <wp:posOffset>104140</wp:posOffset>
             </wp:positionV>
-            <wp:extent cx="1092200" cy="1591823"/>
+            <wp:extent cx="1198652" cy="1524000"/>
             <wp:effectExtent l="0" t="0" r="0" b="0"/>
             <wp:wrapNone/>
-            <wp:docPr id="825307320" name="Picture 1"/>
+            <wp:docPr id="138800442" name="Picture 1" descr="A screenshot of a phone&#10;&#10;Description automatically generated"/>
             <wp:cNvGraphicFramePr>
               <a:graphicFrameLocks xmlns:a="http://schemas.openxmlformats.org/drawingml/2006/main" noChangeAspect="1"/>
             </wp:cNvGraphicFramePr>
@@ -240,11 +231,11 @@
               <a:graphicData uri="http://schemas.openxmlformats.org/drawingml/2006/picture">
                 <pic:pic xmlns:pic="http://schemas.openxmlformats.org/drawingml/2006/picture">
                   <pic:nvPicPr>
-                    <pic:cNvPr id="825307320" name="Picture 825307320"/>
+                    <pic:cNvPr id="138800442" name="Picture 1" descr="A screenshot of a phone&#10;&#10;Description automatically generated"/>
                     <pic:cNvPicPr/>
                   </pic:nvPicPr>
                   <pic:blipFill>
-                    <a:blip r:embed="rId8">
+                    <a:blip r:embed="rId8" cstate="print">
                       <a:extLst>
                         <a:ext uri="{28A0092B-C50C-407E-A947-70E740481C1C}">
                           <a14:useLocalDpi xmlns:a14="http://schemas.microsoft.com/office/drawing/2010/main" val="0"/>
@@ -258,7 +249,7 @@
                   <pic:spPr>
                     <a:xfrm>
                       <a:off x="0" y="0"/>
-                      <a:ext cx="1105450" cy="1611134"/>
+                      <a:ext cx="1198652" cy="1524000"/>
                     </a:xfrm>
                     <a:prstGeom prst="rect">
                       <a:avLst/>
@@ -317,7 +308,15 @@
           <w:rFonts w:ascii="Garamond" w:hAnsi="Garamond"/>
           <w:color w:val="000000"/>
         </w:rPr>
-        <w:t xml:space="preserve">                                                                  --  </w:t>
+        <w:t xml:space="preserve">                                                                  </w:t>
+      </w:r>
+      <w:proofErr w:type="gramStart"/>
+      <w:r>
+        <w:rPr>
+          <w:rFonts w:ascii="Garamond" w:hAnsi="Garamond"/>
+          <w:color w:val="000000"/>
+        </w:rPr>
+        <w:t xml:space="preserve">--  </w:t>
       </w:r>
       <w:r>
         <w:rPr>
@@ -328,6 +327,7 @@
         </w:rPr>
         <w:t>yields</w:t>
       </w:r>
+      <w:proofErr w:type="gramEnd"/>
       <w:r>
         <w:rPr>
           <w:rFonts w:ascii="Garamond" w:hAnsi="Garamond"/>
@@ -389,6 +389,7 @@
           <w:color w:val="000000"/>
         </w:rPr>
       </w:pPr>
+      <w:proofErr w:type="gramStart"/>
       <w:r>
         <w:rPr>
           <w:rFonts w:ascii="Garamond" w:hAnsi="Garamond"/>
@@ -408,7 +409,15 @@
           <w:rFonts w:ascii="Garamond" w:hAnsi="Garamond"/>
           <w:color w:val="000000"/>
         </w:rPr>
-        <w:t xml:space="preserve"> notice that:</w:t>
+        <w:t xml:space="preserve"> notice</w:t>
+      </w:r>
+      <w:proofErr w:type="gramEnd"/>
+      <w:r>
+        <w:rPr>
+          <w:rFonts w:ascii="Garamond" w:hAnsi="Garamond"/>
+          <w:color w:val="000000"/>
+        </w:rPr>
+        <w:t xml:space="preserve"> that:</w:t>
       </w:r>
     </w:p>
     <w:p>
@@ -428,7 +437,28 @@
           <w:rFonts w:ascii="Garamond" w:hAnsi="Garamond"/>
           <w:color w:val="000000"/>
         </w:rPr>
-        <w:t>We have a good “initialization”</w:t>
+        <w:t xml:space="preserve">We </w:t>
+      </w:r>
+      <w:r>
+        <w:rPr>
+          <w:rFonts w:ascii="Garamond" w:hAnsi="Garamond"/>
+          <w:color w:val="000000"/>
+        </w:rPr>
+        <w:t>do our</w:t>
+      </w:r>
+      <w:r>
+        <w:rPr>
+          <w:rFonts w:ascii="Garamond" w:hAnsi="Garamond"/>
+          <w:color w:val="000000"/>
+        </w:rPr>
+        <w:t xml:space="preserve"> “initialization”</w:t>
+      </w:r>
+      <w:r>
+        <w:rPr>
+          <w:rFonts w:ascii="Garamond" w:hAnsi="Garamond"/>
+          <w:color w:val="000000"/>
+        </w:rPr>
+        <w:t xml:space="preserve"> (details up to you)</w:t>
       </w:r>
     </w:p>
     <w:p>
@@ -831,7 +861,21 @@
           <w:rFonts w:ascii="Garamond" w:hAnsi="Garamond"/>
           <w:color w:val="000000"/>
         </w:rPr>
-        <w:t xml:space="preserve">Five-sided </w:t>
+        <w:t>Five-</w:t>
+      </w:r>
+      <w:r>
+        <w:rPr>
+          <w:rFonts w:ascii="Garamond" w:hAnsi="Garamond"/>
+          <w:color w:val="000000"/>
+        </w:rPr>
+        <w:t>pointed</w:t>
+      </w:r>
+      <w:r>
+        <w:rPr>
+          <w:rFonts w:ascii="Garamond" w:hAnsi="Garamond"/>
+          <w:color w:val="000000"/>
+        </w:rPr>
+        <w:t xml:space="preserve"> </w:t>
       </w:r>
       <w:r>
         <w:rPr>
@@ -896,7 +940,73 @@
           <w:rFonts w:ascii="Garamond" w:hAnsi="Garamond"/>
           <w:color w:val="000000"/>
         </w:rPr>
-        <w:t xml:space="preserve"> loop in it</w:t>
+        <w:t xml:space="preserve"> loop in </w:t>
+      </w:r>
+      <w:proofErr w:type="gramStart"/>
+      <w:r>
+        <w:rPr>
+          <w:rFonts w:ascii="Garamond" w:hAnsi="Garamond"/>
+          <w:color w:val="000000"/>
+        </w:rPr>
+        <w:t>it</w:t>
+      </w:r>
+      <w:proofErr w:type="gramEnd"/>
+    </w:p>
+    <w:p>
+      <w:pPr>
+        <w:pStyle w:val="ListParagraph"/>
+        <w:rPr>
+          <w:rFonts w:ascii="Garamond" w:hAnsi="Garamond"/>
+          <w:color w:val="000000"/>
+        </w:rPr>
+      </w:pPr>
+    </w:p>
+    <w:p>
+      <w:pPr>
+        <w:pStyle w:val="Standard"/>
+        <w:numPr>
+          <w:ilvl w:val="1"/>
+          <w:numId w:val="1"/>
+        </w:numPr>
+        <w:rPr>
+          <w:rFonts w:ascii="Garamond" w:hAnsi="Garamond"/>
+          <w:color w:val="000000"/>
+        </w:rPr>
+      </w:pPr>
+      <w:r>
+        <w:rPr>
+          <w:rFonts w:ascii="Garamond" w:hAnsi="Garamond"/>
+          <w:color w:val="000000"/>
+        </w:rPr>
+        <w:t xml:space="preserve">A cool shape of your own that has a loop in a loop </w:t>
+      </w:r>
+      <w:r>
+        <w:rPr>
+          <mc:AlternateContent>
+            <mc:Choice Requires="w16se">
+              <w:rFonts w:ascii="Garamond" w:hAnsi="Garamond"/>
+            </mc:Choice>
+            <mc:Fallback>
+              <w:rFonts w:ascii="Apple Color Emoji" w:eastAsia="Apple Color Emoji" w:hAnsi="Apple Color Emoji" w:cs="Apple Color Emoji"/>
+            </mc:Fallback>
+          </mc:AlternateContent>
+          <w:color w:val="000000"/>
+        </w:rPr>
+        <mc:AlternateContent>
+          <mc:Choice Requires="w16se">
+            <w16se:symEx w16se:font="Apple Color Emoji" w16se:char="1F92F"/>
+          </mc:Choice>
+          <mc:Fallback>
+            <w:t>🤯</w:t>
+          </mc:Fallback>
+        </mc:AlternateContent>
+      </w:r>
+      <w:r>
+        <w:rPr>
+          <w:rFonts w:ascii="Garamond" w:hAnsi="Garamond"/>
+          <w:color w:val="000000"/>
+        </w:rPr>
+        <w:t>:</w:t>
       </w:r>
     </w:p>
     <w:p>
@@ -1023,15 +1133,6 @@
       <w:pPr>
         <w:pStyle w:val="Standard"/>
         <w:ind w:left="720"/>
-        <w:rPr>
-          <w:rFonts w:ascii="Garamond" w:hAnsi="Garamond"/>
-          <w:color w:val="000000"/>
-        </w:rPr>
-      </w:pPr>
-    </w:p>
-    <w:p>
-      <w:pPr>
-        <w:pStyle w:val="Standard"/>
         <w:rPr>
           <w:rFonts w:ascii="Garamond" w:hAnsi="Garamond"/>
           <w:color w:val="000000"/>
@@ -1380,7 +1481,7 @@
           <w:color w:val="000000"/>
         </w:rPr>
         <w:drawing>
-          <wp:anchor distT="0" distB="0" distL="114300" distR="114300" simplePos="0" relativeHeight="251662336" behindDoc="0" locked="0" layoutInCell="1" allowOverlap="1" wp14:anchorId="73E20B6F" wp14:editId="362DD460">
+          <wp:anchor distT="0" distB="0" distL="114300" distR="114300" simplePos="0" relativeHeight="251662336" behindDoc="0" locked="0" layoutInCell="1" allowOverlap="1" wp14:anchorId="73E20B6F" wp14:editId="5CF98770">
             <wp:simplePos x="0" y="0"/>
             <wp:positionH relativeFrom="column">
               <wp:posOffset>2032000</wp:posOffset>
@@ -1588,6 +1689,7 @@
         </w:rPr>
         <w:t xml:space="preserve">Bonus 1: Make this shape (hint: using a </w:t>
       </w:r>
+      <w:proofErr w:type="spellStart"/>
       <w:r>
         <w:rPr>
           <w:rFonts w:ascii="Menlo" w:hAnsi="Menlo" w:cs="Menlo"/>
@@ -1596,6 +1698,7 @@
         </w:rPr>
         <w:t>goto</w:t>
       </w:r>
+      <w:proofErr w:type="spellEnd"/>
       <w:r>
         <w:rPr>
           <w:rFonts w:ascii="Garamond" w:hAnsi="Garamond"/>
@@ -1816,7 +1919,7 @@
           <w:color w:val="000000"/>
         </w:rPr>
         <w:drawing>
-          <wp:anchor distT="0" distB="0" distL="114300" distR="114300" simplePos="0" relativeHeight="251664384" behindDoc="1" locked="0" layoutInCell="1" allowOverlap="1" wp14:anchorId="3D6B901F" wp14:editId="39741A9D">
+          <wp:anchor distT="0" distB="0" distL="114300" distR="114300" simplePos="0" relativeHeight="251664384" behindDoc="1" locked="0" layoutInCell="1" allowOverlap="1" wp14:anchorId="3D6B901F" wp14:editId="07EE532D">
             <wp:simplePos x="0" y="0"/>
             <wp:positionH relativeFrom="column">
               <wp:posOffset>1854200</wp:posOffset>

</xml_diff>

<commit_message>
Final (hopefully) update of shapes worksheet
Made the progression in difficulty of the problems a little more
intuitive/easier.
</commit_message>
<xml_diff>
--- a/CourseMaterials/02_scratch/01_shapes/shapes.docx
+++ b/CourseMaterials/02_scratch/01_shapes/shapes.docx
@@ -143,6 +143,68 @@
           <w:color w:val="000000"/>
         </w:rPr>
       </w:pPr>
+      <w:r>
+        <w:rPr>
+          <w:rFonts w:ascii="Garamond" w:hAnsi="Garamond"/>
+          <w:noProof/>
+          <w:color w:val="000000"/>
+        </w:rPr>
+        <w:drawing>
+          <wp:anchor distT="0" distB="0" distL="114300" distR="114300" simplePos="0" relativeHeight="251668480" behindDoc="1" locked="0" layoutInCell="1" allowOverlap="1" wp14:anchorId="159E39F0" wp14:editId="26C2A521">
+            <wp:simplePos x="0" y="0"/>
+            <wp:positionH relativeFrom="column">
+              <wp:posOffset>835406</wp:posOffset>
+            </wp:positionH>
+            <wp:positionV relativeFrom="paragraph">
+              <wp:posOffset>104140</wp:posOffset>
+            </wp:positionV>
+            <wp:extent cx="1083733" cy="1524000"/>
+            <wp:effectExtent l="0" t="0" r="0" b="0"/>
+            <wp:wrapNone/>
+            <wp:docPr id="923567058" name="Picture 1" descr="A screenshot of a computer game&#10;&#10;Description automatically generated"/>
+            <wp:cNvGraphicFramePr>
+              <a:graphicFrameLocks xmlns:a="http://schemas.openxmlformats.org/drawingml/2006/main" noChangeAspect="1"/>
+            </wp:cNvGraphicFramePr>
+            <a:graphic xmlns:a="http://schemas.openxmlformats.org/drawingml/2006/main">
+              <a:graphicData uri="http://schemas.openxmlformats.org/drawingml/2006/picture">
+                <pic:pic xmlns:pic="http://schemas.openxmlformats.org/drawingml/2006/picture">
+                  <pic:nvPicPr>
+                    <pic:cNvPr id="923567058" name="Picture 1" descr="A screenshot of a computer game&#10;&#10;Description automatically generated"/>
+                    <pic:cNvPicPr/>
+                  </pic:nvPicPr>
+                  <pic:blipFill>
+                    <a:blip r:embed="rId7" cstate="print">
+                      <a:extLst>
+                        <a:ext uri="{28A0092B-C50C-407E-A947-70E740481C1C}">
+                          <a14:useLocalDpi xmlns:a14="http://schemas.microsoft.com/office/drawing/2010/main" val="0"/>
+                        </a:ext>
+                      </a:extLst>
+                    </a:blip>
+                    <a:stretch>
+                      <a:fillRect/>
+                    </a:stretch>
+                  </pic:blipFill>
+                  <pic:spPr>
+                    <a:xfrm>
+                      <a:off x="0" y="0"/>
+                      <a:ext cx="1083733" cy="1524000"/>
+                    </a:xfrm>
+                    <a:prstGeom prst="rect">
+                      <a:avLst/>
+                    </a:prstGeom>
+                  </pic:spPr>
+                </pic:pic>
+              </a:graphicData>
+            </a:graphic>
+            <wp14:sizeRelH relativeFrom="page">
+              <wp14:pctWidth>0</wp14:pctWidth>
+            </wp14:sizeRelH>
+            <wp14:sizeRelV relativeFrom="page">
+              <wp14:pctHeight>0</wp14:pctHeight>
+            </wp14:sizeRelV>
+          </wp:anchor>
+        </w:drawing>
+      </w:r>
       <w:r>
         <w:rPr>
           <w:rFonts w:ascii="Garamond" w:hAnsi="Garamond"/>
@@ -173,7 +235,7 @@
                     <pic:cNvPicPr/>
                   </pic:nvPicPr>
                   <pic:blipFill>
-                    <a:blip r:embed="rId7">
+                    <a:blip r:embed="rId8">
                       <a:extLst>
                         <a:ext uri="{28A0092B-C50C-407E-A947-70E740481C1C}">
                           <a14:useLocalDpi xmlns:a14="http://schemas.microsoft.com/office/drawing/2010/main" val="0"/>
@@ -205,6 +267,835 @@
           </wp:anchor>
         </w:drawing>
       </w:r>
+    </w:p>
+    <w:p>
+      <w:pPr>
+        <w:pStyle w:val="Standard"/>
+        <w:rPr>
+          <w:rFonts w:ascii="Garamond" w:hAnsi="Garamond"/>
+          <w:color w:val="000000"/>
+        </w:rPr>
+      </w:pPr>
+    </w:p>
+    <w:p>
+      <w:pPr>
+        <w:pStyle w:val="Standard"/>
+        <w:rPr>
+          <w:rFonts w:ascii="Garamond" w:hAnsi="Garamond"/>
+          <w:color w:val="000000"/>
+        </w:rPr>
+      </w:pPr>
+    </w:p>
+    <w:p>
+      <w:pPr>
+        <w:pStyle w:val="Standard"/>
+        <w:rPr>
+          <w:rFonts w:ascii="Garamond" w:hAnsi="Garamond"/>
+          <w:color w:val="000000"/>
+        </w:rPr>
+      </w:pPr>
+    </w:p>
+    <w:p>
+      <w:pPr>
+        <w:pStyle w:val="Standard"/>
+        <w:rPr>
+          <w:rFonts w:ascii="Garamond" w:hAnsi="Garamond"/>
+          <w:color w:val="000000"/>
+        </w:rPr>
+      </w:pPr>
+      <w:r>
+        <w:rPr>
+          <w:rFonts w:ascii="Garamond" w:hAnsi="Garamond"/>
+          <w:color w:val="000000"/>
+        </w:rPr>
+        <w:t xml:space="preserve">                                                                  </w:t>
+      </w:r>
+      <w:proofErr w:type="gramStart"/>
+      <w:r>
+        <w:rPr>
+          <w:rFonts w:ascii="Garamond" w:hAnsi="Garamond"/>
+          <w:color w:val="000000"/>
+        </w:rPr>
+        <w:t xml:space="preserve">--  </w:t>
+      </w:r>
+      <w:r>
+        <w:rPr>
+          <w:rFonts w:ascii="Garamond" w:hAnsi="Garamond"/>
+          <w:i/>
+          <w:iCs/>
+          <w:color w:val="000000"/>
+        </w:rPr>
+        <w:t>yields</w:t>
+      </w:r>
+      <w:proofErr w:type="gramEnd"/>
+      <w:r>
+        <w:rPr>
+          <w:rFonts w:ascii="Garamond" w:hAnsi="Garamond"/>
+          <w:color w:val="000000"/>
+        </w:rPr>
+        <w:t xml:space="preserve"> -&gt;</w:t>
+      </w:r>
+    </w:p>
+    <w:p>
+      <w:pPr>
+        <w:pStyle w:val="Standard"/>
+        <w:rPr>
+          <w:rFonts w:ascii="Garamond" w:hAnsi="Garamond"/>
+          <w:color w:val="000000"/>
+        </w:rPr>
+      </w:pPr>
+    </w:p>
+    <w:p>
+      <w:pPr>
+        <w:pStyle w:val="Standard"/>
+        <w:rPr>
+          <w:rFonts w:ascii="Garamond" w:hAnsi="Garamond"/>
+          <w:color w:val="000000"/>
+        </w:rPr>
+      </w:pPr>
+    </w:p>
+    <w:p>
+      <w:pPr>
+        <w:pStyle w:val="Standard"/>
+        <w:rPr>
+          <w:rFonts w:ascii="Garamond" w:hAnsi="Garamond"/>
+          <w:color w:val="000000"/>
+        </w:rPr>
+      </w:pPr>
+    </w:p>
+    <w:p>
+      <w:pPr>
+        <w:pStyle w:val="Standard"/>
+        <w:rPr>
+          <w:rFonts w:ascii="Garamond" w:hAnsi="Garamond"/>
+          <w:color w:val="000000"/>
+        </w:rPr>
+      </w:pPr>
+    </w:p>
+    <w:p>
+      <w:pPr>
+        <w:pStyle w:val="Standard"/>
+        <w:rPr>
+          <w:rFonts w:ascii="Garamond" w:hAnsi="Garamond"/>
+          <w:color w:val="000000"/>
+        </w:rPr>
+      </w:pPr>
+    </w:p>
+    <w:p>
+      <w:pPr>
+        <w:pStyle w:val="Standard"/>
+        <w:rPr>
+          <w:rFonts w:ascii="Garamond" w:hAnsi="Garamond"/>
+          <w:color w:val="000000"/>
+        </w:rPr>
+      </w:pPr>
+      <w:proofErr w:type="gramStart"/>
+      <w:r>
+        <w:rPr>
+          <w:rFonts w:ascii="Garamond" w:hAnsi="Garamond"/>
+          <w:color w:val="000000"/>
+        </w:rPr>
+        <w:t>In particular</w:t>
+      </w:r>
+      <w:r>
+        <w:rPr>
+          <w:rFonts w:ascii="Garamond" w:hAnsi="Garamond"/>
+          <w:color w:val="000000"/>
+        </w:rPr>
+        <w:t>,</w:t>
+      </w:r>
+      <w:r>
+        <w:rPr>
+          <w:rFonts w:ascii="Garamond" w:hAnsi="Garamond"/>
+          <w:color w:val="000000"/>
+        </w:rPr>
+        <w:t xml:space="preserve"> notice</w:t>
+      </w:r>
+      <w:proofErr w:type="gramEnd"/>
+      <w:r>
+        <w:rPr>
+          <w:rFonts w:ascii="Garamond" w:hAnsi="Garamond"/>
+          <w:color w:val="000000"/>
+        </w:rPr>
+        <w:t xml:space="preserve"> that:</w:t>
+      </w:r>
+    </w:p>
+    <w:p>
+      <w:pPr>
+        <w:pStyle w:val="Standard"/>
+        <w:numPr>
+          <w:ilvl w:val="0"/>
+          <w:numId w:val="5"/>
+        </w:numPr>
+        <w:rPr>
+          <w:rFonts w:ascii="Garamond" w:hAnsi="Garamond"/>
+          <w:color w:val="000000"/>
+        </w:rPr>
+      </w:pPr>
+      <w:r>
+        <w:rPr>
+          <w:rFonts w:ascii="Garamond" w:hAnsi="Garamond"/>
+          <w:color w:val="000000"/>
+        </w:rPr>
+        <w:t xml:space="preserve">We </w:t>
+      </w:r>
+      <w:r>
+        <w:rPr>
+          <w:rFonts w:ascii="Garamond" w:hAnsi="Garamond"/>
+          <w:color w:val="000000"/>
+        </w:rPr>
+        <w:t xml:space="preserve">do </w:t>
+      </w:r>
+      <w:r>
+        <w:rPr>
+          <w:rFonts w:ascii="Garamond" w:hAnsi="Garamond"/>
+          <w:color w:val="000000"/>
+        </w:rPr>
+        <w:t>a simple</w:t>
+      </w:r>
+      <w:r>
+        <w:rPr>
+          <w:rFonts w:ascii="Garamond" w:hAnsi="Garamond"/>
+          <w:color w:val="000000"/>
+        </w:rPr>
+        <w:t xml:space="preserve"> “</w:t>
+      </w:r>
+      <w:proofErr w:type="spellStart"/>
+      <w:r>
+        <w:rPr>
+          <w:rFonts w:ascii="Garamond" w:hAnsi="Garamond"/>
+          <w:color w:val="000000"/>
+        </w:rPr>
+        <w:t>init</w:t>
+      </w:r>
+      <w:proofErr w:type="spellEnd"/>
+      <w:r>
+        <w:rPr>
+          <w:rFonts w:ascii="Garamond" w:hAnsi="Garamond"/>
+          <w:color w:val="000000"/>
+        </w:rPr>
+        <w:t>”</w:t>
+      </w:r>
+      <w:r>
+        <w:rPr>
+          <w:rFonts w:ascii="Garamond" w:hAnsi="Garamond"/>
+          <w:color w:val="000000"/>
+        </w:rPr>
+        <w:t xml:space="preserve"> with </w:t>
+      </w:r>
+      <w:r>
+        <w:rPr>
+          <w:rFonts w:ascii="Menlo" w:hAnsi="Menlo" w:cs="Menlo"/>
+          <w:color w:val="000000"/>
+          <w:highlight w:val="lightGray"/>
+        </w:rPr>
+        <w:t>pen down</w:t>
+      </w:r>
+      <w:r>
+        <w:rPr>
+          <w:rFonts w:ascii="Garamond" w:hAnsi="Garamond"/>
+          <w:color w:val="000000"/>
+        </w:rPr>
+        <w:t xml:space="preserve"> (</w:t>
+      </w:r>
+      <w:r>
+        <w:rPr>
+          <w:rFonts w:ascii="Garamond" w:hAnsi="Garamond"/>
+          <w:color w:val="000000"/>
+        </w:rPr>
+        <w:t xml:space="preserve">you should add more </w:t>
+      </w:r>
+      <w:r>
+        <w:rPr>
+          <w:rFonts w:ascii="Garamond" w:hAnsi="Garamond"/>
+          <w:color w:val="000000"/>
+        </w:rPr>
+        <w:t>code</w:t>
+      </w:r>
+      <w:r>
+        <w:rPr>
+          <w:rFonts w:ascii="Garamond" w:hAnsi="Garamond"/>
+          <w:color w:val="000000"/>
+        </w:rPr>
+        <w:t xml:space="preserve"> here</w:t>
+      </w:r>
+      <w:r>
+        <w:rPr>
+          <w:rFonts w:ascii="Garamond" w:hAnsi="Garamond"/>
+          <w:color w:val="000000"/>
+        </w:rPr>
+        <w:t>)</w:t>
+      </w:r>
+    </w:p>
+    <w:p>
+      <w:pPr>
+        <w:pStyle w:val="Standard"/>
+        <w:numPr>
+          <w:ilvl w:val="0"/>
+          <w:numId w:val="5"/>
+        </w:numPr>
+        <w:rPr>
+          <w:rFonts w:ascii="Garamond" w:hAnsi="Garamond"/>
+          <w:color w:val="000000"/>
+        </w:rPr>
+      </w:pPr>
+      <w:r>
+        <w:rPr>
+          <w:rFonts w:ascii="Garamond" w:hAnsi="Garamond"/>
+          <w:color w:val="000000"/>
+        </w:rPr>
+        <w:t>In the “loop”</w:t>
+      </w:r>
+      <w:r>
+        <w:rPr>
+          <w:rFonts w:ascii="Garamond" w:hAnsi="Garamond"/>
+          <w:color w:val="000000"/>
+        </w:rPr>
+        <w:t xml:space="preserve"> we only </w:t>
+      </w:r>
+      <w:r>
+        <w:rPr>
+          <w:rFonts w:ascii="Garamond" w:hAnsi="Garamond"/>
+          <w:color w:val="000000"/>
+        </w:rPr>
+        <w:t>do</w:t>
+      </w:r>
+      <w:r>
+        <w:rPr>
+          <w:rFonts w:ascii="Garamond" w:hAnsi="Garamond"/>
+          <w:color w:val="000000"/>
+        </w:rPr>
+        <w:t xml:space="preserve"> moves and turns</w:t>
+      </w:r>
+    </w:p>
+    <w:p>
+      <w:pPr>
+        <w:pStyle w:val="Standard"/>
+        <w:pBdr>
+          <w:bottom w:val="thinThickThinMediumGap" w:sz="18" w:space="1" w:color="auto"/>
+        </w:pBdr>
+        <w:rPr>
+          <w:rFonts w:ascii="Garamond" w:hAnsi="Garamond"/>
+          <w:color w:val="000000"/>
+        </w:rPr>
+      </w:pPr>
+    </w:p>
+    <w:p>
+      <w:pPr>
+        <w:pStyle w:val="Standard"/>
+        <w:rPr>
+          <w:rFonts w:ascii="Garamond" w:hAnsi="Garamond"/>
+          <w:color w:val="000000"/>
+        </w:rPr>
+      </w:pPr>
+    </w:p>
+    <w:p>
+      <w:pPr>
+        <w:pStyle w:val="Standard"/>
+        <w:rPr>
+          <w:rFonts w:ascii="Garamond" w:hAnsi="Garamond"/>
+          <w:color w:val="000000"/>
+          <w:sz w:val="32"/>
+          <w:szCs w:val="32"/>
+        </w:rPr>
+      </w:pPr>
+      <w:r>
+        <w:rPr>
+          <w:rFonts w:ascii="Garamond" w:hAnsi="Garamond"/>
+          <w:color w:val="000000"/>
+          <w:sz w:val="32"/>
+          <w:szCs w:val="32"/>
+        </w:rPr>
+        <w:t>Assignment</w:t>
+      </w:r>
+      <w:r>
+        <w:rPr>
+          <w:rFonts w:ascii="Garamond" w:hAnsi="Garamond"/>
+          <w:color w:val="000000"/>
+          <w:sz w:val="32"/>
+          <w:szCs w:val="32"/>
+        </w:rPr>
+        <w:t>:</w:t>
+      </w:r>
+    </w:p>
+    <w:p>
+      <w:pPr>
+        <w:pStyle w:val="Standard"/>
+        <w:rPr>
+          <w:rFonts w:ascii="Garamond" w:hAnsi="Garamond"/>
+          <w:color w:val="000000"/>
+        </w:rPr>
+      </w:pPr>
+    </w:p>
+    <w:p>
+      <w:pPr>
+        <w:pStyle w:val="Standard"/>
+        <w:rPr>
+          <w:rFonts w:ascii="Garamond" w:hAnsi="Garamond"/>
+          <w:color w:val="000000"/>
+        </w:rPr>
+      </w:pPr>
+      <w:r>
+        <w:rPr>
+          <w:rFonts w:ascii="Garamond" w:hAnsi="Garamond"/>
+          <w:color w:val="000000"/>
+        </w:rPr>
+        <w:t>Using</w:t>
+      </w:r>
+      <w:r>
+        <w:rPr>
+          <w:rFonts w:ascii="Garamond" w:hAnsi="Garamond"/>
+          <w:color w:val="000000"/>
+          <w:sz w:val="20"/>
+          <w:szCs w:val="20"/>
+        </w:rPr>
+        <w:t xml:space="preserve"> </w:t>
+      </w:r>
+      <w:r>
+        <w:rPr>
+          <w:rFonts w:ascii="Menlo" w:hAnsi="Menlo" w:cs="Menlo"/>
+          <w:color w:val="000000"/>
+          <w:highlight w:val="lightGray"/>
+        </w:rPr>
+        <w:t>repeat</w:t>
+      </w:r>
+      <w:r>
+        <w:rPr>
+          <w:rFonts w:ascii="Garamond" w:hAnsi="Garamond"/>
+          <w:color w:val="000000"/>
+        </w:rPr>
+        <w:t xml:space="preserve">, </w:t>
+      </w:r>
+      <w:r>
+        <w:rPr>
+          <w:rFonts w:ascii="Garamond" w:hAnsi="Garamond"/>
+          <w:color w:val="000000"/>
+        </w:rPr>
+        <w:t>try to draw the following shape</w:t>
+      </w:r>
+      <w:r>
+        <w:rPr>
+          <w:rFonts w:ascii="Garamond" w:hAnsi="Garamond"/>
+          <w:color w:val="000000"/>
+        </w:rPr>
+        <w:t>s</w:t>
+      </w:r>
+      <w:r>
+        <w:rPr>
+          <w:rFonts w:ascii="Garamond" w:hAnsi="Garamond"/>
+          <w:color w:val="000000"/>
+        </w:rPr>
+        <w:t xml:space="preserve">. </w:t>
+      </w:r>
+      <w:r>
+        <w:rPr>
+          <w:rFonts w:ascii="Garamond" w:hAnsi="Garamond"/>
+          <w:color w:val="000000"/>
+        </w:rPr>
+        <w:t>Each time you complete a shape</w:t>
+      </w:r>
+      <w:r>
+        <w:rPr>
+          <w:rFonts w:ascii="Garamond" w:hAnsi="Garamond"/>
+          <w:color w:val="000000"/>
+        </w:rPr>
+        <w:t xml:space="preserve">, </w:t>
+      </w:r>
+      <w:r>
+        <w:rPr>
+          <w:rFonts w:ascii="Garamond" w:hAnsi="Garamond"/>
+          <w:b/>
+          <w:bCs/>
+          <w:color w:val="000000"/>
+        </w:rPr>
+        <w:t xml:space="preserve">move </w:t>
+      </w:r>
+      <w:r>
+        <w:rPr>
+          <w:rFonts w:ascii="Garamond" w:hAnsi="Garamond"/>
+          <w:b/>
+          <w:bCs/>
+          <w:color w:val="000000"/>
+        </w:rPr>
+        <w:t>the</w:t>
+      </w:r>
+      <w:r>
+        <w:rPr>
+          <w:rFonts w:ascii="Garamond" w:hAnsi="Garamond"/>
+          <w:b/>
+          <w:bCs/>
+          <w:color w:val="000000"/>
+        </w:rPr>
+        <w:t xml:space="preserve"> program into the </w:t>
+      </w:r>
+      <w:r>
+        <w:rPr>
+          <w:rFonts w:ascii="Garamond" w:hAnsi="Garamond"/>
+          <w:b/>
+          <w:bCs/>
+          <w:color w:val="000000"/>
+        </w:rPr>
+        <w:t>“</w:t>
+      </w:r>
+      <w:r>
+        <w:rPr>
+          <w:rFonts w:ascii="Garamond" w:hAnsi="Garamond"/>
+          <w:b/>
+          <w:bCs/>
+          <w:color w:val="000000"/>
+        </w:rPr>
+        <w:t>backpack</w:t>
+      </w:r>
+      <w:r>
+        <w:rPr>
+          <w:rFonts w:ascii="Garamond" w:hAnsi="Garamond"/>
+          <w:b/>
+          <w:bCs/>
+          <w:color w:val="000000"/>
+        </w:rPr>
+        <w:t>”</w:t>
+      </w:r>
+      <w:r>
+        <w:rPr>
+          <w:rFonts w:ascii="Garamond" w:hAnsi="Garamond"/>
+          <w:color w:val="000000"/>
+        </w:rPr>
+        <w:t>, and then start a new piece of code</w:t>
+      </w:r>
+      <w:r>
+        <w:rPr>
+          <w:rFonts w:ascii="Garamond" w:hAnsi="Garamond"/>
+          <w:color w:val="000000"/>
+        </w:rPr>
+        <w:t>.</w:t>
+      </w:r>
+    </w:p>
+    <w:p>
+      <w:pPr>
+        <w:pStyle w:val="Standard"/>
+        <w:rPr>
+          <w:rFonts w:ascii="Garamond" w:hAnsi="Garamond"/>
+          <w:color w:val="000000"/>
+        </w:rPr>
+      </w:pPr>
+    </w:p>
+    <w:p>
+      <w:pPr>
+        <w:pStyle w:val="Standard"/>
+        <w:numPr>
+          <w:ilvl w:val="1"/>
+          <w:numId w:val="1"/>
+        </w:numPr>
+        <w:rPr>
+          <w:rFonts w:ascii="Garamond" w:hAnsi="Garamond"/>
+          <w:color w:val="000000"/>
+        </w:rPr>
+      </w:pPr>
+      <w:r>
+        <w:rPr>
+          <w:rFonts w:ascii="Garamond" w:hAnsi="Garamond"/>
+          <w:color w:val="000000"/>
+        </w:rPr>
+        <w:t xml:space="preserve">Equilateral </w:t>
+      </w:r>
+      <w:r>
+        <w:rPr>
+          <w:rFonts w:ascii="Garamond" w:hAnsi="Garamond"/>
+          <w:color w:val="000000"/>
+        </w:rPr>
+        <w:t>t</w:t>
+      </w:r>
+      <w:r>
+        <w:rPr>
+          <w:rFonts w:ascii="Garamond" w:hAnsi="Garamond"/>
+          <w:color w:val="000000"/>
+        </w:rPr>
+        <w:t>riangle</w:t>
+      </w:r>
+    </w:p>
+    <w:p>
+      <w:pPr>
+        <w:pStyle w:val="Standard"/>
+        <w:ind w:left="1080"/>
+        <w:rPr>
+          <w:rFonts w:ascii="Garamond" w:hAnsi="Garamond"/>
+          <w:color w:val="000000"/>
+        </w:rPr>
+      </w:pPr>
+    </w:p>
+    <w:p>
+      <w:pPr>
+        <w:pStyle w:val="Standard"/>
+        <w:numPr>
+          <w:ilvl w:val="1"/>
+          <w:numId w:val="1"/>
+        </w:numPr>
+        <w:rPr>
+          <w:rFonts w:ascii="Garamond" w:hAnsi="Garamond"/>
+          <w:color w:val="000000"/>
+        </w:rPr>
+      </w:pPr>
+      <w:r>
+        <w:rPr>
+          <w:rFonts w:ascii="Garamond" w:hAnsi="Garamond"/>
+          <w:color w:val="000000"/>
+        </w:rPr>
+        <w:t>Pentagon</w:t>
+      </w:r>
+    </w:p>
+    <w:p>
+      <w:pPr>
+        <w:pStyle w:val="Standard"/>
+        <w:rPr>
+          <w:rFonts w:ascii="Garamond" w:hAnsi="Garamond"/>
+          <w:color w:val="000000"/>
+        </w:rPr>
+      </w:pPr>
+    </w:p>
+    <w:p>
+      <w:pPr>
+        <w:pStyle w:val="Standard"/>
+        <w:numPr>
+          <w:ilvl w:val="1"/>
+          <w:numId w:val="1"/>
+        </w:numPr>
+        <w:rPr>
+          <w:rFonts w:ascii="Garamond" w:hAnsi="Garamond"/>
+          <w:color w:val="000000"/>
+        </w:rPr>
+      </w:pPr>
+      <w:r>
+        <w:rPr>
+          <w:rFonts w:ascii="Garamond" w:hAnsi="Garamond"/>
+          <w:color w:val="000000"/>
+        </w:rPr>
+        <w:t>Hexagon</w:t>
+      </w:r>
+    </w:p>
+    <w:p>
+      <w:pPr>
+        <w:pStyle w:val="Standard"/>
+        <w:rPr>
+          <w:rFonts w:ascii="Garamond" w:hAnsi="Garamond"/>
+          <w:color w:val="000000"/>
+        </w:rPr>
+      </w:pPr>
+    </w:p>
+    <w:p>
+      <w:pPr>
+        <w:pStyle w:val="Standard"/>
+        <w:numPr>
+          <w:ilvl w:val="1"/>
+          <w:numId w:val="1"/>
+        </w:numPr>
+        <w:rPr>
+          <w:rFonts w:ascii="Garamond" w:hAnsi="Garamond"/>
+          <w:color w:val="000000"/>
+        </w:rPr>
+      </w:pPr>
+      <w:r>
+        <w:rPr>
+          <w:rFonts w:ascii="Garamond" w:hAnsi="Garamond"/>
+          <w:color w:val="000000"/>
+        </w:rPr>
+        <w:t>Octagon</w:t>
+      </w:r>
+    </w:p>
+    <w:p>
+      <w:pPr>
+        <w:pStyle w:val="Standard"/>
+        <w:rPr>
+          <w:rFonts w:ascii="Garamond" w:hAnsi="Garamond"/>
+          <w:color w:val="000000"/>
+        </w:rPr>
+      </w:pPr>
+    </w:p>
+    <w:p>
+      <w:pPr>
+        <w:pStyle w:val="Standard"/>
+        <w:numPr>
+          <w:ilvl w:val="1"/>
+          <w:numId w:val="1"/>
+        </w:numPr>
+        <w:rPr>
+          <w:rFonts w:ascii="Garamond" w:hAnsi="Garamond"/>
+          <w:color w:val="000000"/>
+        </w:rPr>
+      </w:pPr>
+      <w:r>
+        <w:rPr>
+          <w:rFonts w:ascii="Garamond" w:hAnsi="Garamond"/>
+          <w:color w:val="000000"/>
+        </w:rPr>
+        <w:t>Five-</w:t>
+      </w:r>
+      <w:r>
+        <w:rPr>
+          <w:rFonts w:ascii="Garamond" w:hAnsi="Garamond"/>
+          <w:color w:val="000000"/>
+        </w:rPr>
+        <w:t>pointed</w:t>
+      </w:r>
+      <w:r>
+        <w:rPr>
+          <w:rFonts w:ascii="Garamond" w:hAnsi="Garamond"/>
+          <w:color w:val="000000"/>
+        </w:rPr>
+        <w:t xml:space="preserve"> </w:t>
+      </w:r>
+      <w:r>
+        <w:rPr>
+          <w:rFonts w:ascii="Garamond" w:hAnsi="Garamond"/>
+          <w:color w:val="000000"/>
+        </w:rPr>
+        <w:t>s</w:t>
+      </w:r>
+      <w:r>
+        <w:rPr>
+          <w:rFonts w:ascii="Garamond" w:hAnsi="Garamond"/>
+          <w:color w:val="000000"/>
+        </w:rPr>
+        <w:t>tar</w:t>
+      </w:r>
+    </w:p>
+    <w:p>
+      <w:pPr>
+        <w:pStyle w:val="Standard"/>
+        <w:rPr>
+          <w:rFonts w:ascii="Garamond" w:hAnsi="Garamond"/>
+          <w:color w:val="000000"/>
+        </w:rPr>
+      </w:pPr>
+    </w:p>
+    <w:p>
+      <w:pPr>
+        <w:pStyle w:val="Standard"/>
+        <w:numPr>
+          <w:ilvl w:val="1"/>
+          <w:numId w:val="1"/>
+        </w:numPr>
+        <w:rPr>
+          <w:rFonts w:ascii="Garamond" w:hAnsi="Garamond"/>
+          <w:color w:val="000000"/>
+        </w:rPr>
+      </w:pPr>
+      <w:r>
+        <w:rPr>
+          <w:rFonts w:ascii="Garamond" w:hAnsi="Garamond"/>
+          <w:color w:val="000000"/>
+        </w:rPr>
+        <w:t>A cool shape of your own</w:t>
+      </w:r>
+      <w:r>
+        <w:rPr>
+          <w:rFonts w:ascii="Garamond" w:hAnsi="Garamond"/>
+          <w:color w:val="000000"/>
+        </w:rPr>
+        <w:t xml:space="preserve"> that has a </w:t>
+      </w:r>
+      <w:r>
+        <w:rPr>
+          <w:rFonts w:ascii="Menlo" w:hAnsi="Menlo" w:cs="Menlo"/>
+          <w:color w:val="000000"/>
+          <w:highlight w:val="lightGray"/>
+        </w:rPr>
+        <w:t>repeat 100</w:t>
+      </w:r>
+      <w:r>
+        <w:rPr>
+          <w:rFonts w:ascii="Garamond" w:hAnsi="Garamond"/>
+          <w:color w:val="000000"/>
+        </w:rPr>
+        <w:t xml:space="preserve"> loop in </w:t>
+      </w:r>
+      <w:proofErr w:type="gramStart"/>
+      <w:r>
+        <w:rPr>
+          <w:rFonts w:ascii="Garamond" w:hAnsi="Garamond"/>
+          <w:color w:val="000000"/>
+        </w:rPr>
+        <w:t>it</w:t>
+      </w:r>
+      <w:proofErr w:type="gramEnd"/>
+    </w:p>
+    <w:p>
+      <w:pPr>
+        <w:pStyle w:val="ListParagraph"/>
+        <w:rPr>
+          <w:rFonts w:ascii="Garamond" w:hAnsi="Garamond"/>
+          <w:color w:val="000000"/>
+        </w:rPr>
+      </w:pPr>
+    </w:p>
+    <w:p>
+      <w:pPr>
+        <w:pStyle w:val="Standard"/>
+        <w:numPr>
+          <w:ilvl w:val="1"/>
+          <w:numId w:val="1"/>
+        </w:numPr>
+        <w:rPr>
+          <w:rFonts w:ascii="Garamond" w:hAnsi="Garamond"/>
+          <w:color w:val="000000"/>
+        </w:rPr>
+      </w:pPr>
+      <w:r>
+        <w:rPr>
+          <w:rFonts w:ascii="Garamond" w:hAnsi="Garamond"/>
+          <w:color w:val="000000"/>
+        </w:rPr>
+        <w:t xml:space="preserve">A cool shape of your own that has a loop in a loop </w:t>
+      </w:r>
+      <w:r>
+        <w:rPr>
+          <mc:AlternateContent>
+            <mc:Choice Requires="w16se">
+              <w:rFonts w:ascii="Garamond" w:hAnsi="Garamond"/>
+            </mc:Choice>
+            <mc:Fallback>
+              <w:rFonts w:ascii="Apple Color Emoji" w:eastAsia="Apple Color Emoji" w:hAnsi="Apple Color Emoji" w:cs="Apple Color Emoji"/>
+            </mc:Fallback>
+          </mc:AlternateContent>
+          <w:color w:val="000000"/>
+        </w:rPr>
+        <mc:AlternateContent>
+          <mc:Choice Requires="w16se">
+            <w16se:symEx w16se:font="Apple Color Emoji" w16se:char="1F92F"/>
+          </mc:Choice>
+          <mc:Fallback>
+            <w:t>🤯</w:t>
+          </mc:Fallback>
+        </mc:AlternateContent>
+      </w:r>
+      <w:r>
+        <w:rPr>
+          <w:rFonts w:ascii="Garamond" w:hAnsi="Garamond"/>
+          <w:color w:val="000000"/>
+        </w:rPr>
+        <w:t>:</w:t>
+      </w:r>
+    </w:p>
+    <w:p>
+      <w:pPr>
+        <w:pStyle w:val="Standard"/>
+        <w:rPr>
+          <w:rFonts w:ascii="Garamond" w:hAnsi="Garamond"/>
+          <w:color w:val="000000"/>
+        </w:rPr>
+      </w:pPr>
+    </w:p>
+    <w:p>
+      <w:pPr>
+        <w:pStyle w:val="Standard"/>
+        <w:numPr>
+          <w:ilvl w:val="1"/>
+          <w:numId w:val="1"/>
+        </w:numPr>
+        <w:rPr>
+          <w:rFonts w:ascii="Garamond" w:hAnsi="Garamond"/>
+          <w:color w:val="000000"/>
+        </w:rPr>
+      </w:pPr>
       <w:r>
         <w:rPr>
           <w:rFonts w:ascii="Garamond" w:hAnsi="Garamond"/>
@@ -212,18 +1103,18 @@
           <w:color w:val="000000"/>
         </w:rPr>
         <w:drawing>
-          <wp:anchor distT="0" distB="0" distL="114300" distR="114300" simplePos="0" relativeHeight="251667456" behindDoc="0" locked="0" layoutInCell="1" allowOverlap="1" wp14:anchorId="05BC162A" wp14:editId="6BCDC653">
+          <wp:anchor distT="0" distB="0" distL="114300" distR="114300" simplePos="0" relativeHeight="251673600" behindDoc="1" locked="0" layoutInCell="1" allowOverlap="1" wp14:anchorId="3A2B1253" wp14:editId="56C0351E">
             <wp:simplePos x="0" y="0"/>
             <wp:positionH relativeFrom="column">
-              <wp:posOffset>838200</wp:posOffset>
+              <wp:posOffset>2395220</wp:posOffset>
             </wp:positionH>
             <wp:positionV relativeFrom="paragraph">
               <wp:posOffset>104140</wp:posOffset>
             </wp:positionV>
-            <wp:extent cx="1198652" cy="1524000"/>
+            <wp:extent cx="1094959" cy="1106424"/>
             <wp:effectExtent l="0" t="0" r="0" b="0"/>
             <wp:wrapNone/>
-            <wp:docPr id="138800442" name="Picture 1" descr="A screenshot of a phone&#10;&#10;Description automatically generated"/>
+            <wp:docPr id="592588640" name="Picture 1" descr="A blue line drawing of a hexagon&#10;&#10;Description automatically generated"/>
             <wp:cNvGraphicFramePr>
               <a:graphicFrameLocks xmlns:a="http://schemas.openxmlformats.org/drawingml/2006/main" noChangeAspect="1"/>
             </wp:cNvGraphicFramePr>
@@ -231,11 +1122,11 @@
               <a:graphicData uri="http://schemas.openxmlformats.org/drawingml/2006/picture">
                 <pic:pic xmlns:pic="http://schemas.openxmlformats.org/drawingml/2006/picture">
                   <pic:nvPicPr>
-                    <pic:cNvPr id="138800442" name="Picture 1" descr="A screenshot of a phone&#10;&#10;Description automatically generated"/>
+                    <pic:cNvPr id="592588640" name="Picture 1" descr="A blue line drawing of a hexagon&#10;&#10;Description automatically generated"/>
                     <pic:cNvPicPr/>
                   </pic:nvPicPr>
                   <pic:blipFill>
-                    <a:blip r:embed="rId8" cstate="print">
+                    <a:blip r:embed="rId9" cstate="print">
                       <a:extLst>
                         <a:ext uri="{28A0092B-C50C-407E-A947-70E740481C1C}">
                           <a14:useLocalDpi xmlns:a14="http://schemas.microsoft.com/office/drawing/2010/main" val="0"/>
@@ -249,7 +1140,7 @@
                   <pic:spPr>
                     <a:xfrm>
                       <a:off x="0" y="0"/>
-                      <a:ext cx="1198652" cy="1524000"/>
+                      <a:ext cx="1094959" cy="1106424"/>
                     </a:xfrm>
                     <a:prstGeom prst="rect">
                       <a:avLst/>
@@ -267,442 +1158,61 @@
           </wp:anchor>
         </w:drawing>
       </w:r>
-    </w:p>
-    <w:p>
-      <w:pPr>
-        <w:pStyle w:val="Standard"/>
-        <w:rPr>
-          <w:rFonts w:ascii="Garamond" w:hAnsi="Garamond"/>
-          <w:color w:val="000000"/>
-        </w:rPr>
-      </w:pPr>
-    </w:p>
-    <w:p>
-      <w:pPr>
-        <w:pStyle w:val="Standard"/>
-        <w:rPr>
-          <w:rFonts w:ascii="Garamond" w:hAnsi="Garamond"/>
-          <w:color w:val="000000"/>
-        </w:rPr>
-      </w:pPr>
-    </w:p>
-    <w:p>
-      <w:pPr>
-        <w:pStyle w:val="Standard"/>
-        <w:rPr>
-          <w:rFonts w:ascii="Garamond" w:hAnsi="Garamond"/>
-          <w:color w:val="000000"/>
-        </w:rPr>
-      </w:pPr>
-    </w:p>
-    <w:p>
-      <w:pPr>
-        <w:pStyle w:val="Standard"/>
-        <w:rPr>
-          <w:rFonts w:ascii="Garamond" w:hAnsi="Garamond"/>
-          <w:color w:val="000000"/>
-        </w:rPr>
-      </w:pPr>
-      <w:r>
-        <w:rPr>
-          <w:rFonts w:ascii="Garamond" w:hAnsi="Garamond"/>
-          <w:color w:val="000000"/>
-        </w:rPr>
-        <w:t xml:space="preserve">                                                                  </w:t>
-      </w:r>
-      <w:proofErr w:type="gramStart"/>
-      <w:r>
-        <w:rPr>
-          <w:rFonts w:ascii="Garamond" w:hAnsi="Garamond"/>
-          <w:color w:val="000000"/>
-        </w:rPr>
-        <w:t xml:space="preserve">--  </w:t>
-      </w:r>
-      <w:r>
-        <w:rPr>
-          <w:rFonts w:ascii="Garamond" w:hAnsi="Garamond"/>
-          <w:i/>
-          <w:iCs/>
-          <w:color w:val="000000"/>
-        </w:rPr>
-        <w:t>yields</w:t>
-      </w:r>
-      <w:proofErr w:type="gramEnd"/>
-      <w:r>
-        <w:rPr>
-          <w:rFonts w:ascii="Garamond" w:hAnsi="Garamond"/>
-          <w:color w:val="000000"/>
-        </w:rPr>
-        <w:t xml:space="preserve"> -&gt;</w:t>
-      </w:r>
-    </w:p>
-    <w:p>
-      <w:pPr>
-        <w:pStyle w:val="Standard"/>
-        <w:rPr>
-          <w:rFonts w:ascii="Garamond" w:hAnsi="Garamond"/>
-          <w:color w:val="000000"/>
-        </w:rPr>
-      </w:pPr>
-    </w:p>
-    <w:p>
-      <w:pPr>
-        <w:pStyle w:val="Standard"/>
-        <w:rPr>
-          <w:rFonts w:ascii="Garamond" w:hAnsi="Garamond"/>
-          <w:color w:val="000000"/>
-        </w:rPr>
-      </w:pPr>
-    </w:p>
-    <w:p>
-      <w:pPr>
-        <w:pStyle w:val="Standard"/>
-        <w:rPr>
-          <w:rFonts w:ascii="Garamond" w:hAnsi="Garamond"/>
-          <w:color w:val="000000"/>
-        </w:rPr>
-      </w:pPr>
-    </w:p>
-    <w:p>
-      <w:pPr>
-        <w:pStyle w:val="Standard"/>
-        <w:rPr>
-          <w:rFonts w:ascii="Garamond" w:hAnsi="Garamond"/>
-          <w:color w:val="000000"/>
-        </w:rPr>
-      </w:pPr>
-    </w:p>
-    <w:p>
-      <w:pPr>
-        <w:pStyle w:val="Standard"/>
-        <w:rPr>
-          <w:rFonts w:ascii="Garamond" w:hAnsi="Garamond"/>
-          <w:color w:val="000000"/>
-        </w:rPr>
-      </w:pPr>
-    </w:p>
-    <w:p>
-      <w:pPr>
-        <w:pStyle w:val="Standard"/>
-        <w:rPr>
-          <w:rFonts w:ascii="Garamond" w:hAnsi="Garamond"/>
-          <w:color w:val="000000"/>
-        </w:rPr>
-      </w:pPr>
-      <w:proofErr w:type="gramStart"/>
-      <w:r>
-        <w:rPr>
-          <w:rFonts w:ascii="Garamond" w:hAnsi="Garamond"/>
-          <w:color w:val="000000"/>
-        </w:rPr>
-        <w:t>In particular</w:t>
-      </w:r>
-      <w:r>
-        <w:rPr>
-          <w:rFonts w:ascii="Garamond" w:hAnsi="Garamond"/>
-          <w:color w:val="000000"/>
-        </w:rPr>
-        <w:t>,</w:t>
-      </w:r>
-      <w:r>
-        <w:rPr>
-          <w:rFonts w:ascii="Garamond" w:hAnsi="Garamond"/>
-          <w:color w:val="000000"/>
-        </w:rPr>
-        <w:t xml:space="preserve"> notice</w:t>
-      </w:r>
-      <w:proofErr w:type="gramEnd"/>
-      <w:r>
-        <w:rPr>
-          <w:rFonts w:ascii="Garamond" w:hAnsi="Garamond"/>
-          <w:color w:val="000000"/>
-        </w:rPr>
-        <w:t xml:space="preserve"> that:</w:t>
-      </w:r>
-    </w:p>
-    <w:p>
-      <w:pPr>
-        <w:pStyle w:val="Standard"/>
-        <w:numPr>
-          <w:ilvl w:val="0"/>
-          <w:numId w:val="5"/>
-        </w:numPr>
-        <w:rPr>
-          <w:rFonts w:ascii="Garamond" w:hAnsi="Garamond"/>
-          <w:color w:val="000000"/>
-        </w:rPr>
-      </w:pPr>
-      <w:r>
-        <w:rPr>
-          <w:rFonts w:ascii="Garamond" w:hAnsi="Garamond"/>
-          <w:color w:val="000000"/>
-        </w:rPr>
-        <w:t xml:space="preserve">We </w:t>
-      </w:r>
-      <w:r>
-        <w:rPr>
-          <w:rFonts w:ascii="Garamond" w:hAnsi="Garamond"/>
-          <w:color w:val="000000"/>
-        </w:rPr>
-        <w:t>do our</w:t>
-      </w:r>
-      <w:r>
-        <w:rPr>
-          <w:rFonts w:ascii="Garamond" w:hAnsi="Garamond"/>
-          <w:color w:val="000000"/>
-        </w:rPr>
-        <w:t xml:space="preserve"> “initialization”</w:t>
-      </w:r>
-      <w:r>
-        <w:rPr>
-          <w:rFonts w:ascii="Garamond" w:hAnsi="Garamond"/>
-          <w:color w:val="000000"/>
-        </w:rPr>
-        <w:t xml:space="preserve"> (details up to you)</w:t>
-      </w:r>
-    </w:p>
-    <w:p>
-      <w:pPr>
-        <w:pStyle w:val="Standard"/>
-        <w:numPr>
-          <w:ilvl w:val="0"/>
-          <w:numId w:val="5"/>
-        </w:numPr>
-        <w:rPr>
-          <w:rFonts w:ascii="Garamond" w:hAnsi="Garamond"/>
-          <w:color w:val="000000"/>
-        </w:rPr>
-      </w:pPr>
-      <w:r>
-        <w:rPr>
-          <w:rFonts w:ascii="Garamond" w:hAnsi="Garamond"/>
-          <w:color w:val="000000"/>
-        </w:rPr>
-        <w:t>In the “loop”</w:t>
-      </w:r>
-      <w:r>
-        <w:rPr>
-          <w:rFonts w:ascii="Garamond" w:hAnsi="Garamond"/>
-          <w:color w:val="000000"/>
-        </w:rPr>
-        <w:t xml:space="preserve"> we only </w:t>
-      </w:r>
-      <w:r>
-        <w:rPr>
-          <w:rFonts w:ascii="Garamond" w:hAnsi="Garamond"/>
-          <w:color w:val="000000"/>
-        </w:rPr>
-        <w:t>do</w:t>
-      </w:r>
-      <w:r>
-        <w:rPr>
-          <w:rFonts w:ascii="Garamond" w:hAnsi="Garamond"/>
-          <w:color w:val="000000"/>
-        </w:rPr>
-        <w:t xml:space="preserve"> simple moves and turns</w:t>
-      </w:r>
-    </w:p>
-    <w:p>
-      <w:pPr>
-        <w:pStyle w:val="Standard"/>
-        <w:pBdr>
-          <w:bottom w:val="thinThickThinMediumGap" w:sz="18" w:space="1" w:color="auto"/>
-        </w:pBdr>
-        <w:rPr>
-          <w:rFonts w:ascii="Garamond" w:hAnsi="Garamond"/>
-          <w:color w:val="000000"/>
-        </w:rPr>
-      </w:pPr>
-    </w:p>
-    <w:p>
-      <w:pPr>
-        <w:pStyle w:val="Standard"/>
-        <w:rPr>
-          <w:rFonts w:ascii="Garamond" w:hAnsi="Garamond"/>
-          <w:color w:val="000000"/>
-        </w:rPr>
-      </w:pPr>
-    </w:p>
-    <w:p>
-      <w:pPr>
-        <w:pStyle w:val="Standard"/>
-        <w:rPr>
-          <w:rFonts w:ascii="Garamond" w:hAnsi="Garamond"/>
-          <w:color w:val="000000"/>
-          <w:sz w:val="32"/>
-          <w:szCs w:val="32"/>
-        </w:rPr>
-      </w:pPr>
-      <w:r>
-        <w:rPr>
-          <w:rFonts w:ascii="Garamond" w:hAnsi="Garamond"/>
-          <w:color w:val="000000"/>
-          <w:sz w:val="32"/>
-          <w:szCs w:val="32"/>
-        </w:rPr>
-        <w:t>Assignment</w:t>
-      </w:r>
-      <w:r>
-        <w:rPr>
-          <w:rFonts w:ascii="Garamond" w:hAnsi="Garamond"/>
-          <w:color w:val="000000"/>
-          <w:sz w:val="32"/>
-          <w:szCs w:val="32"/>
-        </w:rPr>
-        <w:t>:</w:t>
-      </w:r>
-    </w:p>
-    <w:p>
-      <w:pPr>
-        <w:pStyle w:val="Standard"/>
-        <w:rPr>
-          <w:rFonts w:ascii="Garamond" w:hAnsi="Garamond"/>
-          <w:color w:val="000000"/>
-        </w:rPr>
-      </w:pPr>
-    </w:p>
-    <w:p>
-      <w:pPr>
-        <w:pStyle w:val="Standard"/>
-        <w:rPr>
-          <w:rFonts w:ascii="Garamond" w:hAnsi="Garamond"/>
-          <w:color w:val="000000"/>
-        </w:rPr>
-      </w:pPr>
-      <w:r>
-        <w:rPr>
-          <w:rFonts w:ascii="Garamond" w:hAnsi="Garamond"/>
-          <w:color w:val="000000"/>
-        </w:rPr>
-        <w:t>Using</w:t>
-      </w:r>
-      <w:r>
-        <w:rPr>
-          <w:rFonts w:ascii="Garamond" w:hAnsi="Garamond"/>
-          <w:color w:val="000000"/>
-          <w:sz w:val="20"/>
-          <w:szCs w:val="20"/>
-        </w:rPr>
-        <w:t xml:space="preserve"> </w:t>
-      </w:r>
-      <w:r>
-        <w:rPr>
-          <w:rFonts w:ascii="Menlo" w:hAnsi="Menlo" w:cs="Menlo"/>
-          <w:color w:val="000000"/>
-          <w:highlight w:val="lightGray"/>
-        </w:rPr>
-        <w:t>repeat</w:t>
-      </w:r>
-      <w:r>
-        <w:rPr>
-          <w:rFonts w:ascii="Garamond" w:hAnsi="Garamond"/>
-          <w:color w:val="000000"/>
-        </w:rPr>
-        <w:t xml:space="preserve">, </w:t>
-      </w:r>
-      <w:r>
-        <w:rPr>
-          <w:rFonts w:ascii="Garamond" w:hAnsi="Garamond"/>
-          <w:color w:val="000000"/>
-        </w:rPr>
-        <w:t>try to draw the following shape</w:t>
-      </w:r>
-      <w:r>
-        <w:rPr>
-          <w:rFonts w:ascii="Garamond" w:hAnsi="Garamond"/>
-          <w:color w:val="000000"/>
-        </w:rPr>
-        <w:t>s</w:t>
-      </w:r>
-      <w:r>
-        <w:rPr>
-          <w:rFonts w:ascii="Garamond" w:hAnsi="Garamond"/>
-          <w:color w:val="000000"/>
-        </w:rPr>
-        <w:t xml:space="preserve">. </w:t>
-      </w:r>
-      <w:r>
-        <w:rPr>
-          <w:rFonts w:ascii="Garamond" w:hAnsi="Garamond"/>
-          <w:color w:val="000000"/>
-        </w:rPr>
-        <w:t>Each time you complete a shape</w:t>
-      </w:r>
-      <w:r>
-        <w:rPr>
-          <w:rFonts w:ascii="Garamond" w:hAnsi="Garamond"/>
-          <w:color w:val="000000"/>
-        </w:rPr>
-        <w:t xml:space="preserve">, </w:t>
-      </w:r>
-      <w:r>
-        <w:rPr>
-          <w:rFonts w:ascii="Garamond" w:hAnsi="Garamond"/>
-          <w:b/>
-          <w:bCs/>
-          <w:color w:val="000000"/>
-        </w:rPr>
-        <w:t xml:space="preserve">move </w:t>
-      </w:r>
-      <w:r>
-        <w:rPr>
-          <w:rFonts w:ascii="Garamond" w:hAnsi="Garamond"/>
-          <w:b/>
-          <w:bCs/>
-          <w:color w:val="000000"/>
-        </w:rPr>
-        <w:t>the</w:t>
-      </w:r>
-      <w:r>
-        <w:rPr>
-          <w:rFonts w:ascii="Garamond" w:hAnsi="Garamond"/>
-          <w:b/>
-          <w:bCs/>
-          <w:color w:val="000000"/>
-        </w:rPr>
-        <w:t xml:space="preserve"> program into the </w:t>
-      </w:r>
-      <w:r>
-        <w:rPr>
-          <w:rFonts w:ascii="Garamond" w:hAnsi="Garamond"/>
-          <w:b/>
-          <w:bCs/>
-          <w:color w:val="000000"/>
-        </w:rPr>
-        <w:t>“</w:t>
-      </w:r>
-      <w:r>
-        <w:rPr>
-          <w:rFonts w:ascii="Garamond" w:hAnsi="Garamond"/>
-          <w:b/>
-          <w:bCs/>
-          <w:color w:val="000000"/>
-        </w:rPr>
-        <w:t>backpack</w:t>
-      </w:r>
-      <w:r>
-        <w:rPr>
-          <w:rFonts w:ascii="Garamond" w:hAnsi="Garamond"/>
-          <w:b/>
-          <w:bCs/>
-          <w:color w:val="000000"/>
-        </w:rPr>
-        <w:t>”</w:t>
-      </w:r>
-      <w:r>
-        <w:rPr>
-          <w:rFonts w:ascii="Garamond" w:hAnsi="Garamond"/>
-          <w:color w:val="000000"/>
-        </w:rPr>
-        <w:t>, and then start a new piece of code</w:t>
-      </w:r>
-      <w:r>
-        <w:rPr>
-          <w:rFonts w:ascii="Garamond" w:hAnsi="Garamond"/>
-          <w:color w:val="000000"/>
-        </w:rPr>
-        <w:t>.</w:t>
-      </w:r>
+      <w:r>
+        <w:rPr>
+          <w:rFonts w:ascii="Garamond" w:hAnsi="Garamond"/>
+          <w:color w:val="000000"/>
+        </w:rPr>
+        <w:t>Make this shape:</w:t>
+      </w:r>
+    </w:p>
+    <w:p>
+      <w:pPr>
+        <w:pStyle w:val="Standard"/>
+        <w:rPr>
+          <w:rFonts w:ascii="Garamond" w:hAnsi="Garamond"/>
+          <w:color w:val="000000"/>
+        </w:rPr>
+      </w:pPr>
+    </w:p>
+    <w:p>
+      <w:pPr>
+        <w:pStyle w:val="Standard"/>
+        <w:jc w:val="center"/>
+        <w:rPr>
+          <w:rFonts w:ascii="Garamond" w:hAnsi="Garamond"/>
+          <w:color w:val="000000"/>
+        </w:rPr>
+      </w:pPr>
+    </w:p>
+    <w:p>
+      <w:pPr>
+        <w:pStyle w:val="Standard"/>
+        <w:jc w:val="center"/>
+        <w:rPr>
+          <w:rFonts w:ascii="Garamond" w:hAnsi="Garamond"/>
+          <w:color w:val="000000"/>
+        </w:rPr>
+      </w:pPr>
+    </w:p>
+    <w:p>
+      <w:pPr>
+        <w:pStyle w:val="Standard"/>
+        <w:jc w:val="center"/>
+        <w:rPr>
+          <w:rFonts w:ascii="Garamond" w:hAnsi="Garamond"/>
+          <w:color w:val="000000"/>
+        </w:rPr>
+      </w:pPr>
+    </w:p>
+    <w:p>
+      <w:pPr>
+        <w:pStyle w:val="Standard"/>
+        <w:rPr>
+          <w:rFonts w:ascii="Garamond" w:hAnsi="Garamond"/>
+          <w:color w:val="000000"/>
+        </w:rPr>
+      </w:pPr>
     </w:p>
     <w:p>
       <w:pPr>
@@ -730,27 +1240,174 @@
           <w:rFonts w:ascii="Garamond" w:hAnsi="Garamond"/>
           <w:color w:val="000000"/>
         </w:rPr>
-        <w:t xml:space="preserve">Equilateral </w:t>
-      </w:r>
-      <w:r>
-        <w:rPr>
-          <w:rFonts w:ascii="Garamond" w:hAnsi="Garamond"/>
-          <w:color w:val="000000"/>
-        </w:rPr>
-        <w:t>t</w:t>
-      </w:r>
-      <w:r>
-        <w:rPr>
-          <w:rFonts w:ascii="Garamond" w:hAnsi="Garamond"/>
-          <w:color w:val="000000"/>
-        </w:rPr>
-        <w:t>riangle</w:t>
+        <w:lastRenderedPageBreak/>
+        <w:t>Make this shape</w:t>
+      </w:r>
+      <w:r>
+        <w:rPr>
+          <w:rFonts w:ascii="Garamond" w:hAnsi="Garamond"/>
+          <w:color w:val="000000"/>
+        </w:rPr>
+        <w:t xml:space="preserve"> (hint: you need to use both the </w:t>
+      </w:r>
+      <w:r>
+        <w:rPr>
+          <w:rFonts w:ascii="Menlo" w:hAnsi="Menlo" w:cs="Menlo"/>
+          <w:color w:val="000000"/>
+          <w:highlight w:val="lightGray"/>
+        </w:rPr>
+        <w:t>pen up</w:t>
+      </w:r>
+      <w:r>
+        <w:rPr>
+          <w:rFonts w:ascii="Garamond" w:hAnsi="Garamond"/>
+          <w:color w:val="000000"/>
+        </w:rPr>
+        <w:t xml:space="preserve"> and </w:t>
+      </w:r>
+      <w:r>
+        <w:rPr>
+          <w:rFonts w:ascii="Menlo" w:hAnsi="Menlo" w:cs="Menlo"/>
+          <w:color w:val="000000"/>
+          <w:highlight w:val="lightGray"/>
+        </w:rPr>
+        <w:t>pen down</w:t>
+      </w:r>
+      <w:r>
+        <w:rPr>
+          <w:rFonts w:ascii="Garamond" w:hAnsi="Garamond"/>
+          <w:color w:val="000000"/>
+        </w:rPr>
+        <w:t xml:space="preserve"> blocks)</w:t>
+      </w:r>
+      <w:r>
+        <w:rPr>
+          <w:rFonts w:ascii="Garamond" w:hAnsi="Garamond"/>
+          <w:color w:val="000000"/>
+        </w:rPr>
+        <w:t>:</w:t>
       </w:r>
     </w:p>
     <w:p>
       <w:pPr>
         <w:pStyle w:val="Standard"/>
         <w:ind w:left="1080"/>
+        <w:rPr>
+          <w:rFonts w:ascii="Garamond" w:hAnsi="Garamond"/>
+          <w:color w:val="000000"/>
+        </w:rPr>
+      </w:pPr>
+      <w:r>
+        <w:rPr>
+          <w:rFonts w:ascii="Garamond" w:hAnsi="Garamond"/>
+          <w:noProof/>
+          <w:color w:val="000000"/>
+        </w:rPr>
+        <w:drawing>
+          <wp:anchor distT="0" distB="0" distL="114300" distR="114300" simplePos="0" relativeHeight="251672576" behindDoc="0" locked="0" layoutInCell="1" allowOverlap="1" wp14:anchorId="1BB3B1E2" wp14:editId="5725D05F">
+            <wp:simplePos x="0" y="0"/>
+            <wp:positionH relativeFrom="column">
+              <wp:posOffset>2029969</wp:posOffset>
+            </wp:positionH>
+            <wp:positionV relativeFrom="paragraph">
+              <wp:posOffset>28703</wp:posOffset>
+            </wp:positionV>
+            <wp:extent cx="1371600" cy="1213944"/>
+            <wp:effectExtent l="0" t="0" r="0" b="5715"/>
+            <wp:wrapNone/>
+            <wp:docPr id="4" name="Picture 4" descr="A blue and white triangle pattern&#10;&#10;Description automatically generated with medium confidence"/>
+            <wp:cNvGraphicFramePr>
+              <a:graphicFrameLocks xmlns:a="http://schemas.openxmlformats.org/drawingml/2006/main" noChangeAspect="1"/>
+            </wp:cNvGraphicFramePr>
+            <a:graphic xmlns:a="http://schemas.openxmlformats.org/drawingml/2006/main">
+              <a:graphicData uri="http://schemas.openxmlformats.org/drawingml/2006/picture">
+                <pic:pic xmlns:pic="http://schemas.openxmlformats.org/drawingml/2006/picture">
+                  <pic:nvPicPr>
+                    <pic:cNvPr id="4" name="Picture 4" descr="A blue and white triangle pattern&#10;&#10;Description automatically generated with medium confidence"/>
+                    <pic:cNvPicPr/>
+                  </pic:nvPicPr>
+                  <pic:blipFill>
+                    <a:blip r:embed="rId10" cstate="print">
+                      <a:extLst>
+                        <a:ext uri="{28A0092B-C50C-407E-A947-70E740481C1C}">
+                          <a14:useLocalDpi xmlns:a14="http://schemas.microsoft.com/office/drawing/2010/main" val="0"/>
+                        </a:ext>
+                      </a:extLst>
+                    </a:blip>
+                    <a:stretch>
+                      <a:fillRect/>
+                    </a:stretch>
+                  </pic:blipFill>
+                  <pic:spPr>
+                    <a:xfrm>
+                      <a:off x="0" y="0"/>
+                      <a:ext cx="1374947" cy="1216906"/>
+                    </a:xfrm>
+                    <a:prstGeom prst="rect">
+                      <a:avLst/>
+                    </a:prstGeom>
+                  </pic:spPr>
+                </pic:pic>
+              </a:graphicData>
+            </a:graphic>
+            <wp14:sizeRelH relativeFrom="page">
+              <wp14:pctWidth>0</wp14:pctWidth>
+            </wp14:sizeRelH>
+            <wp14:sizeRelV relativeFrom="page">
+              <wp14:pctHeight>0</wp14:pctHeight>
+            </wp14:sizeRelV>
+          </wp:anchor>
+        </w:drawing>
+      </w:r>
+    </w:p>
+    <w:p>
+      <w:pPr>
+        <w:pStyle w:val="Standard"/>
+        <w:rPr>
+          <w:rFonts w:ascii="Garamond" w:hAnsi="Garamond"/>
+          <w:color w:val="000000"/>
+        </w:rPr>
+      </w:pPr>
+    </w:p>
+    <w:p>
+      <w:pPr>
+        <w:pStyle w:val="Standard"/>
+        <w:rPr>
+          <w:rFonts w:ascii="Garamond" w:hAnsi="Garamond"/>
+          <w:color w:val="000000"/>
+        </w:rPr>
+      </w:pPr>
+    </w:p>
+    <w:p>
+      <w:pPr>
+        <w:pStyle w:val="Standard"/>
+        <w:rPr>
+          <w:rFonts w:ascii="Garamond" w:hAnsi="Garamond"/>
+          <w:color w:val="000000"/>
+        </w:rPr>
+      </w:pPr>
+    </w:p>
+    <w:p>
+      <w:pPr>
+        <w:pStyle w:val="Standard"/>
+        <w:rPr>
+          <w:rFonts w:ascii="Garamond" w:hAnsi="Garamond"/>
+          <w:color w:val="000000"/>
+        </w:rPr>
+      </w:pPr>
+    </w:p>
+    <w:p>
+      <w:pPr>
+        <w:pStyle w:val="Standard"/>
+        <w:rPr>
+          <w:rFonts w:ascii="Garamond" w:hAnsi="Garamond"/>
+          <w:color w:val="000000"/>
+        </w:rPr>
+      </w:pPr>
+    </w:p>
+    <w:p>
+      <w:pPr>
+        <w:pStyle w:val="Standard"/>
         <w:rPr>
           <w:rFonts w:ascii="Garamond" w:hAnsi="Garamond"/>
           <w:color w:val="000000"/>
@@ -774,8 +1431,125 @@
           <w:rFonts w:ascii="Garamond" w:hAnsi="Garamond"/>
           <w:color w:val="000000"/>
         </w:rPr>
-        <w:t>Pentagon</w:t>
-      </w:r>
+        <w:t>Make this shape</w:t>
+      </w:r>
+      <w:r>
+        <w:rPr>
+          <w:rFonts w:ascii="Garamond" w:hAnsi="Garamond"/>
+          <w:color w:val="000000"/>
+        </w:rPr>
+        <w:t xml:space="preserve"> (hint: you continually return to the middle)</w:t>
+      </w:r>
+    </w:p>
+    <w:p>
+      <w:pPr>
+        <w:pStyle w:val="Standard"/>
+        <w:ind w:left="1080"/>
+        <w:rPr>
+          <w:rFonts w:ascii="Garamond" w:hAnsi="Garamond"/>
+          <w:color w:val="000000"/>
+        </w:rPr>
+      </w:pPr>
+      <w:r>
+        <w:rPr>
+          <w:rFonts w:ascii="Garamond" w:hAnsi="Garamond"/>
+          <w:noProof/>
+          <w:color w:val="000000"/>
+        </w:rPr>
+        <w:drawing>
+          <wp:anchor distT="0" distB="0" distL="114300" distR="114300" simplePos="0" relativeHeight="251663360" behindDoc="1" locked="0" layoutInCell="1" allowOverlap="1" wp14:anchorId="42BA34BA" wp14:editId="3585554A">
+            <wp:simplePos x="0" y="0"/>
+            <wp:positionH relativeFrom="column">
+              <wp:posOffset>2221865</wp:posOffset>
+            </wp:positionH>
+            <wp:positionV relativeFrom="paragraph">
+              <wp:posOffset>37084</wp:posOffset>
+            </wp:positionV>
+            <wp:extent cx="1068574" cy="969264"/>
+            <wp:effectExtent l="0" t="0" r="0" b="0"/>
+            <wp:wrapNone/>
+            <wp:docPr id="5" name="Picture 5" descr="A blue hexagon with white lines&#10;&#10;Description automatically generated"/>
+            <wp:cNvGraphicFramePr>
+              <a:graphicFrameLocks xmlns:a="http://schemas.openxmlformats.org/drawingml/2006/main" noChangeAspect="1"/>
+            </wp:cNvGraphicFramePr>
+            <a:graphic xmlns:a="http://schemas.openxmlformats.org/drawingml/2006/main">
+              <a:graphicData uri="http://schemas.openxmlformats.org/drawingml/2006/picture">
+                <pic:pic xmlns:pic="http://schemas.openxmlformats.org/drawingml/2006/picture">
+                  <pic:nvPicPr>
+                    <pic:cNvPr id="5" name="Picture 5" descr="A blue hexagon with white lines&#10;&#10;Description automatically generated"/>
+                    <pic:cNvPicPr/>
+                  </pic:nvPicPr>
+                  <pic:blipFill>
+                    <a:blip r:embed="rId11" cstate="print">
+                      <a:extLst>
+                        <a:ext uri="{28A0092B-C50C-407E-A947-70E740481C1C}">
+                          <a14:useLocalDpi xmlns:a14="http://schemas.microsoft.com/office/drawing/2010/main" val="0"/>
+                        </a:ext>
+                      </a:extLst>
+                    </a:blip>
+                    <a:stretch>
+                      <a:fillRect/>
+                    </a:stretch>
+                  </pic:blipFill>
+                  <pic:spPr>
+                    <a:xfrm>
+                      <a:off x="0" y="0"/>
+                      <a:ext cx="1068574" cy="969264"/>
+                    </a:xfrm>
+                    <a:prstGeom prst="rect">
+                      <a:avLst/>
+                    </a:prstGeom>
+                  </pic:spPr>
+                </pic:pic>
+              </a:graphicData>
+            </a:graphic>
+            <wp14:sizeRelH relativeFrom="page">
+              <wp14:pctWidth>0</wp14:pctWidth>
+            </wp14:sizeRelH>
+            <wp14:sizeRelV relativeFrom="page">
+              <wp14:pctHeight>0</wp14:pctHeight>
+            </wp14:sizeRelV>
+          </wp:anchor>
+        </w:drawing>
+      </w:r>
+    </w:p>
+    <w:p>
+      <w:pPr>
+        <w:pStyle w:val="Standard"/>
+        <w:ind w:left="1080"/>
+        <w:rPr>
+          <w:rFonts w:ascii="Garamond" w:hAnsi="Garamond"/>
+          <w:color w:val="000000"/>
+        </w:rPr>
+      </w:pPr>
+    </w:p>
+    <w:p>
+      <w:pPr>
+        <w:pStyle w:val="Standard"/>
+        <w:ind w:left="1080"/>
+        <w:rPr>
+          <w:rFonts w:ascii="Garamond" w:hAnsi="Garamond"/>
+          <w:color w:val="000000"/>
+        </w:rPr>
+      </w:pPr>
+    </w:p>
+    <w:p>
+      <w:pPr>
+        <w:pStyle w:val="Standard"/>
+        <w:rPr>
+          <w:rFonts w:ascii="Garamond" w:hAnsi="Garamond"/>
+          <w:color w:val="000000"/>
+        </w:rPr>
+      </w:pPr>
+    </w:p>
+    <w:p>
+      <w:pPr>
+        <w:pStyle w:val="Standard"/>
+        <w:rPr>
+          <w:rFonts w:ascii="Garamond" w:hAnsi="Garamond"/>
+          <w:color w:val="000000"/>
+        </w:rPr>
+      </w:pPr>
     </w:p>
     <w:p>
       <w:pPr>
@@ -803,238 +1577,6 @@
           <w:rFonts w:ascii="Garamond" w:hAnsi="Garamond"/>
           <w:color w:val="000000"/>
         </w:rPr>
-        <w:t>Hexagon</w:t>
-      </w:r>
-    </w:p>
-    <w:p>
-      <w:pPr>
-        <w:pStyle w:val="Standard"/>
-        <w:rPr>
-          <w:rFonts w:ascii="Garamond" w:hAnsi="Garamond"/>
-          <w:color w:val="000000"/>
-        </w:rPr>
-      </w:pPr>
-    </w:p>
-    <w:p>
-      <w:pPr>
-        <w:pStyle w:val="Standard"/>
-        <w:numPr>
-          <w:ilvl w:val="1"/>
-          <w:numId w:val="1"/>
-        </w:numPr>
-        <w:rPr>
-          <w:rFonts w:ascii="Garamond" w:hAnsi="Garamond"/>
-          <w:color w:val="000000"/>
-        </w:rPr>
-      </w:pPr>
-      <w:r>
-        <w:rPr>
-          <w:rFonts w:ascii="Garamond" w:hAnsi="Garamond"/>
-          <w:color w:val="000000"/>
-        </w:rPr>
-        <w:t>Octagon</w:t>
-      </w:r>
-    </w:p>
-    <w:p>
-      <w:pPr>
-        <w:pStyle w:val="Standard"/>
-        <w:rPr>
-          <w:rFonts w:ascii="Garamond" w:hAnsi="Garamond"/>
-          <w:color w:val="000000"/>
-        </w:rPr>
-      </w:pPr>
-    </w:p>
-    <w:p>
-      <w:pPr>
-        <w:pStyle w:val="Standard"/>
-        <w:numPr>
-          <w:ilvl w:val="1"/>
-          <w:numId w:val="1"/>
-        </w:numPr>
-        <w:rPr>
-          <w:rFonts w:ascii="Garamond" w:hAnsi="Garamond"/>
-          <w:color w:val="000000"/>
-        </w:rPr>
-      </w:pPr>
-      <w:r>
-        <w:rPr>
-          <w:rFonts w:ascii="Garamond" w:hAnsi="Garamond"/>
-          <w:color w:val="000000"/>
-        </w:rPr>
-        <w:t>Five-</w:t>
-      </w:r>
-      <w:r>
-        <w:rPr>
-          <w:rFonts w:ascii="Garamond" w:hAnsi="Garamond"/>
-          <w:color w:val="000000"/>
-        </w:rPr>
-        <w:t>pointed</w:t>
-      </w:r>
-      <w:r>
-        <w:rPr>
-          <w:rFonts w:ascii="Garamond" w:hAnsi="Garamond"/>
-          <w:color w:val="000000"/>
-        </w:rPr>
-        <w:t xml:space="preserve"> </w:t>
-      </w:r>
-      <w:r>
-        <w:rPr>
-          <w:rFonts w:ascii="Garamond" w:hAnsi="Garamond"/>
-          <w:color w:val="000000"/>
-        </w:rPr>
-        <w:t>s</w:t>
-      </w:r>
-      <w:r>
-        <w:rPr>
-          <w:rFonts w:ascii="Garamond" w:hAnsi="Garamond"/>
-          <w:color w:val="000000"/>
-        </w:rPr>
-        <w:t>tar</w:t>
-      </w:r>
-    </w:p>
-    <w:p>
-      <w:pPr>
-        <w:pStyle w:val="Standard"/>
-        <w:rPr>
-          <w:rFonts w:ascii="Garamond" w:hAnsi="Garamond"/>
-          <w:color w:val="000000"/>
-        </w:rPr>
-      </w:pPr>
-    </w:p>
-    <w:p>
-      <w:pPr>
-        <w:pStyle w:val="Standard"/>
-        <w:numPr>
-          <w:ilvl w:val="1"/>
-          <w:numId w:val="1"/>
-        </w:numPr>
-        <w:rPr>
-          <w:rFonts w:ascii="Garamond" w:hAnsi="Garamond"/>
-          <w:color w:val="000000"/>
-        </w:rPr>
-      </w:pPr>
-      <w:r>
-        <w:rPr>
-          <w:rFonts w:ascii="Garamond" w:hAnsi="Garamond"/>
-          <w:color w:val="000000"/>
-        </w:rPr>
-        <w:t>A cool shape of your own</w:t>
-      </w:r>
-      <w:r>
-        <w:rPr>
-          <w:rFonts w:ascii="Garamond" w:hAnsi="Garamond"/>
-          <w:color w:val="000000"/>
-        </w:rPr>
-        <w:t xml:space="preserve"> that has a </w:t>
-      </w:r>
-      <w:r>
-        <w:rPr>
-          <w:rFonts w:ascii="Menlo" w:hAnsi="Menlo" w:cs="Menlo"/>
-          <w:color w:val="000000"/>
-          <w:highlight w:val="lightGray"/>
-        </w:rPr>
-        <w:t>repeat 100</w:t>
-      </w:r>
-      <w:r>
-        <w:rPr>
-          <w:rFonts w:ascii="Garamond" w:hAnsi="Garamond"/>
-          <w:color w:val="000000"/>
-        </w:rPr>
-        <w:t xml:space="preserve"> loop in </w:t>
-      </w:r>
-      <w:proofErr w:type="gramStart"/>
-      <w:r>
-        <w:rPr>
-          <w:rFonts w:ascii="Garamond" w:hAnsi="Garamond"/>
-          <w:color w:val="000000"/>
-        </w:rPr>
-        <w:t>it</w:t>
-      </w:r>
-      <w:proofErr w:type="gramEnd"/>
-    </w:p>
-    <w:p>
-      <w:pPr>
-        <w:pStyle w:val="ListParagraph"/>
-        <w:rPr>
-          <w:rFonts w:ascii="Garamond" w:hAnsi="Garamond"/>
-          <w:color w:val="000000"/>
-        </w:rPr>
-      </w:pPr>
-    </w:p>
-    <w:p>
-      <w:pPr>
-        <w:pStyle w:val="Standard"/>
-        <w:numPr>
-          <w:ilvl w:val="1"/>
-          <w:numId w:val="1"/>
-        </w:numPr>
-        <w:rPr>
-          <w:rFonts w:ascii="Garamond" w:hAnsi="Garamond"/>
-          <w:color w:val="000000"/>
-        </w:rPr>
-      </w:pPr>
-      <w:r>
-        <w:rPr>
-          <w:rFonts w:ascii="Garamond" w:hAnsi="Garamond"/>
-          <w:color w:val="000000"/>
-        </w:rPr>
-        <w:t xml:space="preserve">A cool shape of your own that has a loop in a loop </w:t>
-      </w:r>
-      <w:r>
-        <w:rPr>
-          <mc:AlternateContent>
-            <mc:Choice Requires="w16se">
-              <w:rFonts w:ascii="Garamond" w:hAnsi="Garamond"/>
-            </mc:Choice>
-            <mc:Fallback>
-              <w:rFonts w:ascii="Apple Color Emoji" w:eastAsia="Apple Color Emoji" w:hAnsi="Apple Color Emoji" w:cs="Apple Color Emoji"/>
-            </mc:Fallback>
-          </mc:AlternateContent>
-          <w:color w:val="000000"/>
-        </w:rPr>
-        <mc:AlternateContent>
-          <mc:Choice Requires="w16se">
-            <w16se:symEx w16se:font="Apple Color Emoji" w16se:char="1F92F"/>
-          </mc:Choice>
-          <mc:Fallback>
-            <w:t>🤯</w:t>
-          </mc:Fallback>
-        </mc:AlternateContent>
-      </w:r>
-      <w:r>
-        <w:rPr>
-          <w:rFonts w:ascii="Garamond" w:hAnsi="Garamond"/>
-          <w:color w:val="000000"/>
-        </w:rPr>
-        <w:t>:</w:t>
-      </w:r>
-    </w:p>
-    <w:p>
-      <w:pPr>
-        <w:pStyle w:val="ListParagraph"/>
-        <w:rPr>
-          <w:rFonts w:ascii="Garamond" w:hAnsi="Garamond"/>
-          <w:color w:val="000000"/>
-        </w:rPr>
-      </w:pPr>
-    </w:p>
-    <w:p>
-      <w:pPr>
-        <w:pStyle w:val="Standard"/>
-        <w:numPr>
-          <w:ilvl w:val="1"/>
-          <w:numId w:val="1"/>
-        </w:numPr>
-        <w:rPr>
-          <w:rFonts w:ascii="Garamond" w:hAnsi="Garamond"/>
-          <w:color w:val="000000"/>
-        </w:rPr>
-      </w:pPr>
-      <w:r>
-        <w:rPr>
-          <w:rFonts w:ascii="Garamond" w:hAnsi="Garamond"/>
-          <w:color w:val="000000"/>
-        </w:rPr>
         <w:t>Make this shape:</w:t>
       </w:r>
     </w:p>
@@ -1054,7 +1596,7 @@
           <w:color w:val="000000"/>
         </w:rPr>
         <w:drawing>
-          <wp:anchor distT="0" distB="0" distL="114300" distR="114300" simplePos="0" relativeHeight="251660288" behindDoc="1" locked="0" layoutInCell="1" allowOverlap="1" wp14:anchorId="22076036" wp14:editId="3C023814">
+          <wp:anchor distT="0" distB="0" distL="114300" distR="114300" simplePos="0" relativeHeight="251670528" behindDoc="1" locked="0" layoutInCell="1" allowOverlap="1" wp14:anchorId="37C91C89" wp14:editId="395883B8">
             <wp:simplePos x="0" y="0"/>
             <wp:positionH relativeFrom="column">
               <wp:posOffset>1549400</wp:posOffset>
@@ -1077,7 +1619,7 @@
                     <pic:cNvPicPr/>
                   </pic:nvPicPr>
                   <pic:blipFill>
-                    <a:blip r:embed="rId9">
+                    <a:blip r:embed="rId12">
                       <a:extLst>
                         <a:ext uri="{28A0092B-C50C-407E-A947-70E740481C1C}">
                           <a14:useLocalDpi xmlns:a14="http://schemas.microsoft.com/office/drawing/2010/main" val="0"/>
@@ -1133,501 +1675,6 @@
       <w:pPr>
         <w:pStyle w:val="Standard"/>
         <w:ind w:left="720"/>
-        <w:rPr>
-          <w:rFonts w:ascii="Garamond" w:hAnsi="Garamond"/>
-          <w:color w:val="000000"/>
-        </w:rPr>
-      </w:pPr>
-    </w:p>
-    <w:p>
-      <w:pPr>
-        <w:pStyle w:val="Standard"/>
-        <w:rPr>
-          <w:rFonts w:ascii="Garamond" w:hAnsi="Garamond"/>
-          <w:color w:val="000000"/>
-        </w:rPr>
-      </w:pPr>
-    </w:p>
-    <w:p>
-      <w:pPr>
-        <w:pStyle w:val="Standard"/>
-        <w:rPr>
-          <w:rFonts w:ascii="Garamond" w:hAnsi="Garamond"/>
-          <w:color w:val="000000"/>
-        </w:rPr>
-      </w:pPr>
-    </w:p>
-    <w:p>
-      <w:pPr>
-        <w:pStyle w:val="Standard"/>
-        <w:rPr>
-          <w:rFonts w:ascii="Garamond" w:hAnsi="Garamond"/>
-          <w:color w:val="000000"/>
-        </w:rPr>
-      </w:pPr>
-    </w:p>
-    <w:p>
-      <w:pPr>
-        <w:pStyle w:val="Standard"/>
-        <w:numPr>
-          <w:ilvl w:val="1"/>
-          <w:numId w:val="1"/>
-        </w:numPr>
-        <w:rPr>
-          <w:rFonts w:ascii="Garamond" w:hAnsi="Garamond"/>
-          <w:color w:val="000000"/>
-        </w:rPr>
-      </w:pPr>
-      <w:r>
-        <w:rPr>
-          <w:rFonts w:ascii="Garamond" w:hAnsi="Garamond"/>
-          <w:noProof/>
-          <w:color w:val="000000"/>
-        </w:rPr>
-        <w:lastRenderedPageBreak/>
-        <w:drawing>
-          <wp:anchor distT="0" distB="0" distL="114300" distR="114300" simplePos="0" relativeHeight="251661312" behindDoc="0" locked="0" layoutInCell="1" allowOverlap="1" wp14:anchorId="287DCEBC" wp14:editId="6D7686EF">
-            <wp:simplePos x="0" y="0"/>
-            <wp:positionH relativeFrom="column">
-              <wp:posOffset>2032000</wp:posOffset>
-            </wp:positionH>
-            <wp:positionV relativeFrom="paragraph">
-              <wp:posOffset>-88900</wp:posOffset>
-            </wp:positionV>
-            <wp:extent cx="1413495" cy="1219200"/>
-            <wp:effectExtent l="0" t="0" r="0" b="0"/>
-            <wp:wrapNone/>
-            <wp:docPr id="2" name="Picture 2" descr="A blue line drawing of a hexagon&#10;&#10;Description automatically generated"/>
-            <wp:cNvGraphicFramePr>
-              <a:graphicFrameLocks xmlns:a="http://schemas.openxmlformats.org/drawingml/2006/main" noChangeAspect="1"/>
-            </wp:cNvGraphicFramePr>
-            <a:graphic xmlns:a="http://schemas.openxmlformats.org/drawingml/2006/main">
-              <a:graphicData uri="http://schemas.openxmlformats.org/drawingml/2006/picture">
-                <pic:pic xmlns:pic="http://schemas.openxmlformats.org/drawingml/2006/picture">
-                  <pic:nvPicPr>
-                    <pic:cNvPr id="2" name="Picture 2" descr="A blue line drawing of a hexagon&#10;&#10;Description automatically generated"/>
-                    <pic:cNvPicPr/>
-                  </pic:nvPicPr>
-                  <pic:blipFill>
-                    <a:blip r:embed="rId10" cstate="print">
-                      <a:extLst>
-                        <a:ext uri="{28A0092B-C50C-407E-A947-70E740481C1C}">
-                          <a14:useLocalDpi xmlns:a14="http://schemas.microsoft.com/office/drawing/2010/main" val="0"/>
-                        </a:ext>
-                      </a:extLst>
-                    </a:blip>
-                    <a:stretch>
-                      <a:fillRect/>
-                    </a:stretch>
-                  </pic:blipFill>
-                  <pic:spPr>
-                    <a:xfrm>
-                      <a:off x="0" y="0"/>
-                      <a:ext cx="1425744" cy="1229766"/>
-                    </a:xfrm>
-                    <a:prstGeom prst="rect">
-                      <a:avLst/>
-                    </a:prstGeom>
-                  </pic:spPr>
-                </pic:pic>
-              </a:graphicData>
-            </a:graphic>
-            <wp14:sizeRelH relativeFrom="page">
-              <wp14:pctWidth>0</wp14:pctWidth>
-            </wp14:sizeRelH>
-            <wp14:sizeRelV relativeFrom="page">
-              <wp14:pctHeight>0</wp14:pctHeight>
-            </wp14:sizeRelV>
-          </wp:anchor>
-        </w:drawing>
-      </w:r>
-      <w:r>
-        <w:rPr>
-          <w:rFonts w:ascii="Garamond" w:hAnsi="Garamond"/>
-          <w:color w:val="000000"/>
-        </w:rPr>
-        <w:t>Make this shape:</w:t>
-      </w:r>
-    </w:p>
-    <w:p>
-      <w:pPr>
-        <w:pStyle w:val="Standard"/>
-        <w:rPr>
-          <w:rFonts w:ascii="Garamond" w:hAnsi="Garamond"/>
-          <w:color w:val="000000"/>
-        </w:rPr>
-      </w:pPr>
-    </w:p>
-    <w:p>
-      <w:pPr>
-        <w:pStyle w:val="Standard"/>
-        <w:jc w:val="center"/>
-        <w:rPr>
-          <w:rFonts w:ascii="Garamond" w:hAnsi="Garamond"/>
-          <w:color w:val="000000"/>
-        </w:rPr>
-      </w:pPr>
-    </w:p>
-    <w:p>
-      <w:pPr>
-        <w:pStyle w:val="Standard"/>
-        <w:jc w:val="center"/>
-        <w:rPr>
-          <w:rFonts w:ascii="Garamond" w:hAnsi="Garamond"/>
-          <w:color w:val="000000"/>
-        </w:rPr>
-      </w:pPr>
-    </w:p>
-    <w:p>
-      <w:pPr>
-        <w:pStyle w:val="Standard"/>
-        <w:jc w:val="center"/>
-        <w:rPr>
-          <w:rFonts w:ascii="Garamond" w:hAnsi="Garamond"/>
-          <w:color w:val="000000"/>
-        </w:rPr>
-      </w:pPr>
-    </w:p>
-    <w:p>
-      <w:pPr>
-        <w:pStyle w:val="Standard"/>
-        <w:rPr>
-          <w:rFonts w:ascii="Garamond" w:hAnsi="Garamond"/>
-          <w:color w:val="000000"/>
-        </w:rPr>
-      </w:pPr>
-    </w:p>
-    <w:p>
-      <w:pPr>
-        <w:pStyle w:val="Standard"/>
-        <w:rPr>
-          <w:rFonts w:ascii="Garamond" w:hAnsi="Garamond"/>
-          <w:color w:val="000000"/>
-        </w:rPr>
-      </w:pPr>
-    </w:p>
-    <w:p>
-      <w:pPr>
-        <w:pStyle w:val="Standard"/>
-        <w:numPr>
-          <w:ilvl w:val="1"/>
-          <w:numId w:val="1"/>
-        </w:numPr>
-        <w:rPr>
-          <w:rFonts w:ascii="Garamond" w:hAnsi="Garamond"/>
-          <w:color w:val="000000"/>
-        </w:rPr>
-      </w:pPr>
-      <w:r>
-        <w:rPr>
-          <w:rFonts w:ascii="Garamond" w:hAnsi="Garamond"/>
-          <w:color w:val="000000"/>
-        </w:rPr>
-        <w:t>Make this shape</w:t>
-      </w:r>
-      <w:r>
-        <w:rPr>
-          <w:rFonts w:ascii="Garamond" w:hAnsi="Garamond"/>
-          <w:color w:val="000000"/>
-        </w:rPr>
-        <w:t xml:space="preserve"> (hint: you continually return to the middle)</w:t>
-      </w:r>
-    </w:p>
-    <w:p>
-      <w:pPr>
-        <w:pStyle w:val="Standard"/>
-        <w:ind w:left="1080"/>
-        <w:rPr>
-          <w:rFonts w:ascii="Garamond" w:hAnsi="Garamond"/>
-          <w:color w:val="000000"/>
-        </w:rPr>
-      </w:pPr>
-      <w:r>
-        <w:rPr>
-          <w:rFonts w:ascii="Garamond" w:hAnsi="Garamond"/>
-          <w:noProof/>
-          <w:color w:val="000000"/>
-        </w:rPr>
-        <w:drawing>
-          <wp:anchor distT="0" distB="0" distL="114300" distR="114300" simplePos="0" relativeHeight="251663360" behindDoc="1" locked="0" layoutInCell="1" allowOverlap="1" wp14:anchorId="42BA34BA" wp14:editId="7BAE8393">
-            <wp:simplePos x="0" y="0"/>
-            <wp:positionH relativeFrom="column">
-              <wp:posOffset>2146300</wp:posOffset>
-            </wp:positionH>
-            <wp:positionV relativeFrom="paragraph">
-              <wp:posOffset>25400</wp:posOffset>
-            </wp:positionV>
-            <wp:extent cx="1232108" cy="1117600"/>
-            <wp:effectExtent l="0" t="0" r="0" b="0"/>
-            <wp:wrapNone/>
-            <wp:docPr id="5" name="Picture 5" descr="A blue hexagon with white lines&#10;&#10;Description automatically generated"/>
-            <wp:cNvGraphicFramePr>
-              <a:graphicFrameLocks xmlns:a="http://schemas.openxmlformats.org/drawingml/2006/main" noChangeAspect="1"/>
-            </wp:cNvGraphicFramePr>
-            <a:graphic xmlns:a="http://schemas.openxmlformats.org/drawingml/2006/main">
-              <a:graphicData uri="http://schemas.openxmlformats.org/drawingml/2006/picture">
-                <pic:pic xmlns:pic="http://schemas.openxmlformats.org/drawingml/2006/picture">
-                  <pic:nvPicPr>
-                    <pic:cNvPr id="5" name="Picture 5" descr="A blue hexagon with white lines&#10;&#10;Description automatically generated"/>
-                    <pic:cNvPicPr/>
-                  </pic:nvPicPr>
-                  <pic:blipFill>
-                    <a:blip r:embed="rId11" cstate="print">
-                      <a:extLst>
-                        <a:ext uri="{28A0092B-C50C-407E-A947-70E740481C1C}">
-                          <a14:useLocalDpi xmlns:a14="http://schemas.microsoft.com/office/drawing/2010/main" val="0"/>
-                        </a:ext>
-                      </a:extLst>
-                    </a:blip>
-                    <a:stretch>
-                      <a:fillRect/>
-                    </a:stretch>
-                  </pic:blipFill>
-                  <pic:spPr>
-                    <a:xfrm>
-                      <a:off x="0" y="0"/>
-                      <a:ext cx="1232108" cy="1117600"/>
-                    </a:xfrm>
-                    <a:prstGeom prst="rect">
-                      <a:avLst/>
-                    </a:prstGeom>
-                  </pic:spPr>
-                </pic:pic>
-              </a:graphicData>
-            </a:graphic>
-            <wp14:sizeRelH relativeFrom="page">
-              <wp14:pctWidth>0</wp14:pctWidth>
-            </wp14:sizeRelH>
-            <wp14:sizeRelV relativeFrom="page">
-              <wp14:pctHeight>0</wp14:pctHeight>
-            </wp14:sizeRelV>
-          </wp:anchor>
-        </w:drawing>
-      </w:r>
-    </w:p>
-    <w:p>
-      <w:pPr>
-        <w:pStyle w:val="Standard"/>
-        <w:ind w:left="1080"/>
-        <w:rPr>
-          <w:rFonts w:ascii="Garamond" w:hAnsi="Garamond"/>
-          <w:color w:val="000000"/>
-        </w:rPr>
-      </w:pPr>
-    </w:p>
-    <w:p>
-      <w:pPr>
-        <w:pStyle w:val="Standard"/>
-        <w:ind w:left="1080"/>
-        <w:rPr>
-          <w:rFonts w:ascii="Garamond" w:hAnsi="Garamond"/>
-          <w:color w:val="000000"/>
-        </w:rPr>
-      </w:pPr>
-    </w:p>
-    <w:p>
-      <w:pPr>
-        <w:pStyle w:val="Standard"/>
-        <w:rPr>
-          <w:rFonts w:ascii="Garamond" w:hAnsi="Garamond"/>
-          <w:color w:val="000000"/>
-        </w:rPr>
-      </w:pPr>
-    </w:p>
-    <w:p>
-      <w:pPr>
-        <w:pStyle w:val="Standard"/>
-        <w:rPr>
-          <w:rFonts w:ascii="Garamond" w:hAnsi="Garamond"/>
-          <w:color w:val="000000"/>
-        </w:rPr>
-      </w:pPr>
-    </w:p>
-    <w:p>
-      <w:pPr>
-        <w:pStyle w:val="Standard"/>
-        <w:rPr>
-          <w:rFonts w:ascii="Garamond" w:hAnsi="Garamond"/>
-          <w:color w:val="000000"/>
-        </w:rPr>
-      </w:pPr>
-    </w:p>
-    <w:p>
-      <w:pPr>
-        <w:pStyle w:val="Standard"/>
-        <w:ind w:left="1080"/>
-        <w:rPr>
-          <w:rFonts w:ascii="Garamond" w:hAnsi="Garamond"/>
-          <w:color w:val="000000"/>
-        </w:rPr>
-      </w:pPr>
-    </w:p>
-    <w:p>
-      <w:pPr>
-        <w:pStyle w:val="Standard"/>
-        <w:numPr>
-          <w:ilvl w:val="1"/>
-          <w:numId w:val="1"/>
-        </w:numPr>
-        <w:rPr>
-          <w:rFonts w:ascii="Garamond" w:hAnsi="Garamond"/>
-          <w:color w:val="000000"/>
-        </w:rPr>
-      </w:pPr>
-      <w:r>
-        <w:rPr>
-          <w:rFonts w:ascii="Garamond" w:hAnsi="Garamond"/>
-          <w:noProof/>
-          <w:color w:val="000000"/>
-        </w:rPr>
-        <w:drawing>
-          <wp:anchor distT="0" distB="0" distL="114300" distR="114300" simplePos="0" relativeHeight="251662336" behindDoc="0" locked="0" layoutInCell="1" allowOverlap="1" wp14:anchorId="73E20B6F" wp14:editId="5CF98770">
-            <wp:simplePos x="0" y="0"/>
-            <wp:positionH relativeFrom="column">
-              <wp:posOffset>2032000</wp:posOffset>
-            </wp:positionH>
-            <wp:positionV relativeFrom="paragraph">
-              <wp:posOffset>209550</wp:posOffset>
-            </wp:positionV>
-            <wp:extent cx="1521032" cy="1346200"/>
-            <wp:effectExtent l="0" t="0" r="3175" b="0"/>
-            <wp:wrapNone/>
-            <wp:docPr id="4" name="Picture 4" descr="A blue and white triangle pattern&#10;&#10;Description automatically generated with medium confidence"/>
-            <wp:cNvGraphicFramePr>
-              <a:graphicFrameLocks xmlns:a="http://schemas.openxmlformats.org/drawingml/2006/main" noChangeAspect="1"/>
-            </wp:cNvGraphicFramePr>
-            <a:graphic xmlns:a="http://schemas.openxmlformats.org/drawingml/2006/main">
-              <a:graphicData uri="http://schemas.openxmlformats.org/drawingml/2006/picture">
-                <pic:pic xmlns:pic="http://schemas.openxmlformats.org/drawingml/2006/picture">
-                  <pic:nvPicPr>
-                    <pic:cNvPr id="4" name="Picture 4" descr="A blue and white triangle pattern&#10;&#10;Description automatically generated with medium confidence"/>
-                    <pic:cNvPicPr/>
-                  </pic:nvPicPr>
-                  <pic:blipFill>
-                    <a:blip r:embed="rId12" cstate="print">
-                      <a:extLst>
-                        <a:ext uri="{28A0092B-C50C-407E-A947-70E740481C1C}">
-                          <a14:useLocalDpi xmlns:a14="http://schemas.microsoft.com/office/drawing/2010/main" val="0"/>
-                        </a:ext>
-                      </a:extLst>
-                    </a:blip>
-                    <a:stretch>
-                      <a:fillRect/>
-                    </a:stretch>
-                  </pic:blipFill>
-                  <pic:spPr>
-                    <a:xfrm>
-                      <a:off x="0" y="0"/>
-                      <a:ext cx="1521032" cy="1346200"/>
-                    </a:xfrm>
-                    <a:prstGeom prst="rect">
-                      <a:avLst/>
-                    </a:prstGeom>
-                  </pic:spPr>
-                </pic:pic>
-              </a:graphicData>
-            </a:graphic>
-            <wp14:sizeRelH relativeFrom="page">
-              <wp14:pctWidth>0</wp14:pctWidth>
-            </wp14:sizeRelH>
-            <wp14:sizeRelV relativeFrom="page">
-              <wp14:pctHeight>0</wp14:pctHeight>
-            </wp14:sizeRelV>
-          </wp:anchor>
-        </w:drawing>
-      </w:r>
-      <w:r>
-        <w:rPr>
-          <w:rFonts w:ascii="Garamond" w:hAnsi="Garamond"/>
-          <w:color w:val="000000"/>
-        </w:rPr>
-        <w:t>Make this shape</w:t>
-      </w:r>
-      <w:r>
-        <w:rPr>
-          <w:rFonts w:ascii="Garamond" w:hAnsi="Garamond"/>
-          <w:color w:val="000000"/>
-        </w:rPr>
-        <w:t xml:space="preserve"> (hint: you need to use both the </w:t>
-      </w:r>
-      <w:r>
-        <w:rPr>
-          <w:rFonts w:ascii="Menlo" w:hAnsi="Menlo" w:cs="Menlo"/>
-          <w:color w:val="000000"/>
-          <w:highlight w:val="lightGray"/>
-        </w:rPr>
-        <w:t>pen up</w:t>
-      </w:r>
-      <w:r>
-        <w:rPr>
-          <w:rFonts w:ascii="Garamond" w:hAnsi="Garamond"/>
-          <w:color w:val="000000"/>
-        </w:rPr>
-        <w:t xml:space="preserve"> and </w:t>
-      </w:r>
-      <w:r>
-        <w:rPr>
-          <w:rFonts w:ascii="Menlo" w:hAnsi="Menlo" w:cs="Menlo"/>
-          <w:color w:val="000000"/>
-          <w:highlight w:val="lightGray"/>
-        </w:rPr>
-        <w:t>pen down</w:t>
-      </w:r>
-      <w:r>
-        <w:rPr>
-          <w:rFonts w:ascii="Garamond" w:hAnsi="Garamond"/>
-          <w:color w:val="000000"/>
-        </w:rPr>
-        <w:t xml:space="preserve"> blocks)</w:t>
-      </w:r>
-      <w:r>
-        <w:rPr>
-          <w:rFonts w:ascii="Garamond" w:hAnsi="Garamond"/>
-          <w:color w:val="000000"/>
-        </w:rPr>
-        <w:t>:</w:t>
-      </w:r>
-    </w:p>
-    <w:p>
-      <w:pPr>
-        <w:pStyle w:val="Standard"/>
-        <w:ind w:left="1080"/>
-        <w:rPr>
-          <w:rFonts w:ascii="Garamond" w:hAnsi="Garamond"/>
-          <w:color w:val="000000"/>
-        </w:rPr>
-      </w:pPr>
-    </w:p>
-    <w:p>
-      <w:pPr>
-        <w:pStyle w:val="Standard"/>
-        <w:rPr>
-          <w:rFonts w:ascii="Garamond" w:hAnsi="Garamond"/>
-          <w:color w:val="000000"/>
-        </w:rPr>
-      </w:pPr>
-    </w:p>
-    <w:p>
-      <w:pPr>
-        <w:pStyle w:val="Standard"/>
-        <w:rPr>
-          <w:rFonts w:ascii="Garamond" w:hAnsi="Garamond"/>
-          <w:color w:val="000000"/>
-        </w:rPr>
-      </w:pPr>
-    </w:p>
-    <w:p>
-      <w:pPr>
-        <w:pStyle w:val="Standard"/>
-        <w:rPr>
-          <w:rFonts w:ascii="Garamond" w:hAnsi="Garamond"/>
-          <w:color w:val="000000"/>
-        </w:rPr>
-      </w:pPr>
-    </w:p>
-    <w:p>
-      <w:pPr>
-        <w:pStyle w:val="Standard"/>
         <w:rPr>
           <w:rFonts w:ascii="Garamond" w:hAnsi="Garamond"/>
           <w:color w:val="000000"/>
@@ -1919,7 +1966,7 @@
           <w:color w:val="000000"/>
         </w:rPr>
         <w:drawing>
-          <wp:anchor distT="0" distB="0" distL="114300" distR="114300" simplePos="0" relativeHeight="251664384" behindDoc="1" locked="0" layoutInCell="1" allowOverlap="1" wp14:anchorId="3D6B901F" wp14:editId="07EE532D">
+          <wp:anchor distT="0" distB="0" distL="114300" distR="114300" simplePos="0" relativeHeight="251664384" behindDoc="1" locked="0" layoutInCell="1" allowOverlap="1" wp14:anchorId="3D6B901F" wp14:editId="09946A82">
             <wp:simplePos x="0" y="0"/>
             <wp:positionH relativeFrom="column">
               <wp:posOffset>1854200</wp:posOffset>

</xml_diff>